<commit_message>
updated reference vs value
</commit_message>
<xml_diff>
--- a/Javascript/Javascript Notes.docx
+++ b/Javascript/Javascript Notes.docx
@@ -634,6 +634,77 @@
         <w:ind w:firstLine="720"/>
       </w:pPr>
       <w:r>
+        <w:drawing>
+          <wp:inline distT="0" distB="0" distL="0" distR="0" wp14:anchorId="19D1B031" wp14:editId="689A610E">
+            <wp:extent cx="1563370" cy="485775"/>
+            <wp:effectExtent l="0" t="0" r="0" b="9525"/>
+            <wp:docPr id="189" name="Picture 189"/>
+            <wp:cNvGraphicFramePr>
+              <a:graphicFrameLocks xmlns:a="http://schemas.openxmlformats.org/drawingml/2006/main" noChangeAspect="1"/>
+            </wp:cNvGraphicFramePr>
+            <a:graphic xmlns:a="http://schemas.openxmlformats.org/drawingml/2006/main">
+              <a:graphicData uri="http://schemas.openxmlformats.org/drawingml/2006/picture">
+                <pic:pic xmlns:pic="http://schemas.openxmlformats.org/drawingml/2006/picture">
+                  <pic:nvPicPr>
+                    <pic:cNvPr id="1" name=""/>
+                    <pic:cNvPicPr/>
+                  </pic:nvPicPr>
+                  <pic:blipFill rotWithShape="1">
+                    <a:blip r:embed="rId13"/>
+                    <a:srcRect r="80000" b="33742"/>
+                    <a:stretch/>
+                  </pic:blipFill>
+                  <pic:spPr bwMode="auto">
+                    <a:xfrm>
+                      <a:off x="0" y="0"/>
+                      <a:ext cx="1581495" cy="491407"/>
+                    </a:xfrm>
+                    <a:prstGeom prst="rect">
+                      <a:avLst/>
+                    </a:prstGeom>
+                    <a:ln>
+                      <a:noFill/>
+                    </a:ln>
+                    <a:extLst>
+                      <a:ext uri="{53640926-AAD7-44D8-BBD7-CCE9431645EC}">
+                        <a14:shadowObscured xmlns:a14="http://schemas.microsoft.com/office/drawing/2010/main"/>
+                      </a:ext>
+                    </a:extLst>
+                  </pic:spPr>
+                </pic:pic>
+              </a:graphicData>
+            </a:graphic>
+          </wp:inline>
+        </w:drawing>
+      </w:r>
+    </w:p>
+    <w:p>
+      <w:pPr>
+        <w:ind w:firstLine="720"/>
+      </w:pPr>
+      <w:r>
+        <w:t>C prints out [1,2,3]</w:t>
+      </w:r>
+    </w:p>
+    <w:p>
+      <w:pPr>
+        <w:ind w:left="720"/>
+      </w:pPr>
+      <w:proofErr w:type="gramStart"/>
+      <w:r>
+        <w:t>This is why</w:t>
+      </w:r>
+      <w:proofErr w:type="gramEnd"/>
+      <w:r>
+        <w:t xml:space="preserve"> we can change a const that takes on a mutable data type. The const variable takes on the memory address as its value which cannot change. But what is stored at the memory address can change.</w:t>
+      </w:r>
+    </w:p>
+    <w:p>
+      <w:pPr>
+        <w:ind w:firstLine="720"/>
+      </w:pPr>
+      <w:r>
+        <w:lastRenderedPageBreak/>
         <w:t>Because of this you can NOT:</w:t>
       </w:r>
     </w:p>
@@ -692,7 +763,7 @@
                     <pic:cNvPicPr preferRelativeResize="0"/>
                   </pic:nvPicPr>
                   <pic:blipFill>
-                    <a:blip r:embed="rId13"/>
+                    <a:blip r:embed="rId14"/>
                     <a:srcRect/>
                     <a:stretch>
                       <a:fillRect/>
@@ -720,7 +791,6 @@
         <w:ind w:firstLine="720"/>
       </w:pPr>
       <w:r>
-        <w:lastRenderedPageBreak/>
         <w:t>But you CAN:</w:t>
       </w:r>
     </w:p>
@@ -757,7 +827,7 @@
                     <pic:cNvPicPr preferRelativeResize="0"/>
                   </pic:nvPicPr>
                   <pic:blipFill>
-                    <a:blip r:embed="rId14"/>
+                    <a:blip r:embed="rId15"/>
                     <a:srcRect/>
                     <a:stretch>
                       <a:fillRect/>
@@ -829,7 +899,7 @@
                     <pic:cNvPicPr preferRelativeResize="0"/>
                   </pic:nvPicPr>
                   <pic:blipFill>
-                    <a:blip r:embed="rId15"/>
+                    <a:blip r:embed="rId16"/>
                     <a:srcRect/>
                     <a:stretch>
                       <a:fillRect/>
@@ -887,7 +957,7 @@
                     <pic:cNvPicPr preferRelativeResize="0"/>
                   </pic:nvPicPr>
                   <pic:blipFill>
-                    <a:blip r:embed="rId16"/>
+                    <a:blip r:embed="rId17"/>
                     <a:srcRect/>
                     <a:stretch>
                       <a:fillRect/>
@@ -942,7 +1012,7 @@
                     <pic:cNvPicPr/>
                   </pic:nvPicPr>
                   <pic:blipFill>
-                    <a:blip r:embed="rId17"/>
+                    <a:blip r:embed="rId18"/>
                     <a:stretch>
                       <a:fillRect/>
                     </a:stretch>
@@ -999,7 +1069,7 @@
                     <pic:cNvPicPr preferRelativeResize="0"/>
                   </pic:nvPicPr>
                   <pic:blipFill>
-                    <a:blip r:embed="rId18"/>
+                    <a:blip r:embed="rId19"/>
                     <a:srcRect/>
                     <a:stretch>
                       <a:fillRect/>
@@ -1045,7 +1115,7 @@
                     <pic:cNvPicPr preferRelativeResize="0"/>
                   </pic:nvPicPr>
                   <pic:blipFill>
-                    <a:blip r:embed="rId19"/>
+                    <a:blip r:embed="rId20"/>
                     <a:srcRect/>
                     <a:stretch>
                       <a:fillRect/>
@@ -1090,7 +1160,7 @@
                     <pic:cNvPicPr preferRelativeResize="0"/>
                   </pic:nvPicPr>
                   <pic:blipFill>
-                    <a:blip r:embed="rId20"/>
+                    <a:blip r:embed="rId21"/>
                     <a:srcRect/>
                     <a:stretch>
                       <a:fillRect/>
@@ -1143,7 +1213,7 @@
                     <pic:cNvPicPr preferRelativeResize="0"/>
                   </pic:nvPicPr>
                   <pic:blipFill>
-                    <a:blip r:embed="rId21"/>
+                    <a:blip r:embed="rId22"/>
                     <a:srcRect/>
                     <a:stretch>
                       <a:fillRect/>
@@ -1188,7 +1258,7 @@
                     <pic:cNvPicPr preferRelativeResize="0"/>
                   </pic:nvPicPr>
                   <pic:blipFill>
-                    <a:blip r:embed="rId22"/>
+                    <a:blip r:embed="rId23"/>
                     <a:srcRect/>
                     <a:stretch>
                       <a:fillRect/>
@@ -1239,7 +1309,7 @@
                     <pic:cNvPicPr preferRelativeResize="0"/>
                   </pic:nvPicPr>
                   <pic:blipFill>
-                    <a:blip r:embed="rId23"/>
+                    <a:blip r:embed="rId24"/>
                     <a:srcRect/>
                     <a:stretch>
                       <a:fillRect/>
@@ -1284,7 +1354,7 @@
                     <pic:cNvPicPr preferRelativeResize="0"/>
                   </pic:nvPicPr>
                   <pic:blipFill>
-                    <a:blip r:embed="rId24"/>
+                    <a:blip r:embed="rId25"/>
                     <a:srcRect/>
                     <a:stretch>
                       <a:fillRect/>
@@ -1367,7 +1437,7 @@
                     <pic:cNvPicPr preferRelativeResize="0"/>
                   </pic:nvPicPr>
                   <pic:blipFill>
-                    <a:blip r:embed="rId25"/>
+                    <a:blip r:embed="rId26"/>
                     <a:srcRect/>
                     <a:stretch>
                       <a:fillRect/>
@@ -1412,7 +1482,7 @@
                     <pic:cNvPicPr preferRelativeResize="0"/>
                   </pic:nvPicPr>
                   <pic:blipFill>
-                    <a:blip r:embed="rId26"/>
+                    <a:blip r:embed="rId27"/>
                     <a:srcRect/>
                     <a:stretch>
                       <a:fillRect/>
@@ -1465,7 +1535,7 @@
                     <pic:cNvPicPr preferRelativeResize="0"/>
                   </pic:nvPicPr>
                   <pic:blipFill>
-                    <a:blip r:embed="rId27"/>
+                    <a:blip r:embed="rId28"/>
                     <a:srcRect/>
                     <a:stretch>
                       <a:fillRect/>
@@ -1527,7 +1597,7 @@
                     <pic:cNvPicPr preferRelativeResize="0"/>
                   </pic:nvPicPr>
                   <pic:blipFill>
-                    <a:blip r:embed="rId28"/>
+                    <a:blip r:embed="rId29"/>
                     <a:srcRect/>
                     <a:stretch>
                       <a:fillRect/>
@@ -1586,7 +1656,7 @@
                     <pic:cNvPicPr preferRelativeResize="0"/>
                   </pic:nvPicPr>
                   <pic:blipFill>
-                    <a:blip r:embed="rId29"/>
+                    <a:blip r:embed="rId30"/>
                     <a:srcRect/>
                     <a:stretch>
                       <a:fillRect/>
@@ -1639,7 +1709,7 @@
                     <pic:cNvPicPr preferRelativeResize="0"/>
                   </pic:nvPicPr>
                   <pic:blipFill>
-                    <a:blip r:embed="rId30"/>
+                    <a:blip r:embed="rId31"/>
                     <a:srcRect/>
                     <a:stretch>
                       <a:fillRect/>
@@ -1701,7 +1771,7 @@
                     <pic:cNvPicPr preferRelativeResize="0"/>
                   </pic:nvPicPr>
                   <pic:blipFill>
-                    <a:blip r:embed="rId31"/>
+                    <a:blip r:embed="rId32"/>
                     <a:srcRect/>
                     <a:stretch>
                       <a:fillRect/>
@@ -1755,7 +1825,7 @@
                     <pic:cNvPicPr preferRelativeResize="0"/>
                   </pic:nvPicPr>
                   <pic:blipFill>
-                    <a:blip r:embed="rId32"/>
+                    <a:blip r:embed="rId33"/>
                     <a:srcRect/>
                     <a:stretch>
                       <a:fillRect/>
@@ -1801,7 +1871,7 @@
                     <pic:cNvPicPr preferRelativeResize="0"/>
                   </pic:nvPicPr>
                   <pic:blipFill>
-                    <a:blip r:embed="rId33"/>
+                    <a:blip r:embed="rId34"/>
                     <a:srcRect/>
                     <a:stretch>
                       <a:fillRect/>
@@ -1902,7 +1972,7 @@
                     <pic:cNvPicPr preferRelativeResize="0"/>
                   </pic:nvPicPr>
                   <pic:blipFill>
-                    <a:blip r:embed="rId34"/>
+                    <a:blip r:embed="rId35"/>
                     <a:srcRect/>
                     <a:stretch>
                       <a:fillRect/>
@@ -1961,7 +2031,7 @@
                     <pic:cNvPicPr preferRelativeResize="0"/>
                   </pic:nvPicPr>
                   <pic:blipFill>
-                    <a:blip r:embed="rId35"/>
+                    <a:blip r:embed="rId36"/>
                     <a:srcRect/>
                     <a:stretch>
                       <a:fillRect/>
@@ -2028,7 +2098,7 @@
                     <pic:cNvPicPr preferRelativeResize="0"/>
                   </pic:nvPicPr>
                   <pic:blipFill>
-                    <a:blip r:embed="rId36"/>
+                    <a:blip r:embed="rId37"/>
                     <a:srcRect/>
                     <a:stretch>
                       <a:fillRect/>
@@ -2110,7 +2180,7 @@
                     <pic:cNvPicPr preferRelativeResize="0"/>
                   </pic:nvPicPr>
                   <pic:blipFill>
-                    <a:blip r:embed="rId37"/>
+                    <a:blip r:embed="rId38"/>
                     <a:srcRect/>
                     <a:stretch>
                       <a:fillRect/>
@@ -2155,7 +2225,7 @@
                     <pic:cNvPicPr preferRelativeResize="0"/>
                   </pic:nvPicPr>
                   <pic:blipFill>
-                    <a:blip r:embed="rId38"/>
+                    <a:blip r:embed="rId39"/>
                     <a:srcRect/>
                     <a:stretch>
                       <a:fillRect/>
@@ -2226,7 +2296,7 @@
                     <pic:cNvPicPr preferRelativeResize="0"/>
                   </pic:nvPicPr>
                   <pic:blipFill>
-                    <a:blip r:embed="rId39"/>
+                    <a:blip r:embed="rId40"/>
                     <a:srcRect/>
                     <a:stretch>
                       <a:fillRect/>
@@ -2288,7 +2358,7 @@
                     <pic:cNvPicPr preferRelativeResize="0"/>
                   </pic:nvPicPr>
                   <pic:blipFill>
-                    <a:blip r:embed="rId40"/>
+                    <a:blip r:embed="rId41"/>
                     <a:srcRect/>
                     <a:stretch>
                       <a:fillRect/>
@@ -2344,7 +2414,7 @@
                     <pic:cNvPicPr preferRelativeResize="0"/>
                   </pic:nvPicPr>
                   <pic:blipFill>
-                    <a:blip r:embed="rId41"/>
+                    <a:blip r:embed="rId42"/>
                     <a:srcRect/>
                     <a:stretch>
                       <a:fillRect/>
@@ -2397,7 +2467,7 @@
                     <pic:cNvPicPr preferRelativeResize="0"/>
                   </pic:nvPicPr>
                   <pic:blipFill>
-                    <a:blip r:embed="rId42"/>
+                    <a:blip r:embed="rId43"/>
                     <a:srcRect/>
                     <a:stretch>
                       <a:fillRect/>
@@ -2472,7 +2542,7 @@
                     <pic:cNvPicPr preferRelativeResize="0"/>
                   </pic:nvPicPr>
                   <pic:blipFill>
-                    <a:blip r:embed="rId43"/>
+                    <a:blip r:embed="rId44"/>
                     <a:srcRect/>
                     <a:stretch>
                       <a:fillRect/>
@@ -2525,7 +2595,7 @@
                     <pic:cNvPicPr preferRelativeResize="0"/>
                   </pic:nvPicPr>
                   <pic:blipFill>
-                    <a:blip r:embed="rId44"/>
+                    <a:blip r:embed="rId45"/>
                     <a:srcRect/>
                     <a:stretch>
                       <a:fillRect/>
@@ -2579,7 +2649,7 @@
                     <pic:cNvPicPr preferRelativeResize="0"/>
                   </pic:nvPicPr>
                   <pic:blipFill>
-                    <a:blip r:embed="rId45"/>
+                    <a:blip r:embed="rId46"/>
                     <a:srcRect/>
                     <a:stretch>
                       <a:fillRect/>
@@ -2632,7 +2702,7 @@
                     <pic:cNvPicPr preferRelativeResize="0"/>
                   </pic:nvPicPr>
                   <pic:blipFill>
-                    <a:blip r:embed="rId46"/>
+                    <a:blip r:embed="rId47"/>
                     <a:srcRect/>
                     <a:stretch>
                       <a:fillRect/>
@@ -2702,7 +2772,7 @@
                     <pic:cNvPicPr preferRelativeResize="0"/>
                   </pic:nvPicPr>
                   <pic:blipFill>
-                    <a:blip r:embed="rId47"/>
+                    <a:blip r:embed="rId48"/>
                     <a:srcRect/>
                     <a:stretch>
                       <a:fillRect/>
@@ -2759,7 +2829,7 @@
                     <pic:cNvPicPr preferRelativeResize="0"/>
                   </pic:nvPicPr>
                   <pic:blipFill>
-                    <a:blip r:embed="rId48"/>
+                    <a:blip r:embed="rId49"/>
                     <a:srcRect/>
                     <a:stretch>
                       <a:fillRect/>
@@ -2818,7 +2888,7 @@
                     <pic:cNvPicPr preferRelativeResize="0"/>
                   </pic:nvPicPr>
                   <pic:blipFill>
-                    <a:blip r:embed="rId49"/>
+                    <a:blip r:embed="rId50"/>
                     <a:srcRect b="50506"/>
                     <a:stretch>
                       <a:fillRect/>
@@ -2929,7 +2999,7 @@
                     <pic:cNvPicPr preferRelativeResize="0"/>
                   </pic:nvPicPr>
                   <pic:blipFill>
-                    <a:blip r:embed="rId50"/>
+                    <a:blip r:embed="rId51"/>
                     <a:srcRect/>
                     <a:stretch>
                       <a:fillRect/>
@@ -2996,7 +3066,7 @@
                     <pic:cNvPicPr preferRelativeResize="0"/>
                   </pic:nvPicPr>
                   <pic:blipFill>
-                    <a:blip r:embed="rId51"/>
+                    <a:blip r:embed="rId52"/>
                     <a:srcRect/>
                     <a:stretch>
                       <a:fillRect/>
@@ -3041,7 +3111,7 @@
                     <pic:cNvPicPr preferRelativeResize="0"/>
                   </pic:nvPicPr>
                   <pic:blipFill>
-                    <a:blip r:embed="rId52"/>
+                    <a:blip r:embed="rId53"/>
                     <a:srcRect/>
                     <a:stretch>
                       <a:fillRect/>
@@ -3105,7 +3175,7 @@
                     <pic:cNvPicPr preferRelativeResize="0"/>
                   </pic:nvPicPr>
                   <pic:blipFill>
-                    <a:blip r:embed="rId53"/>
+                    <a:blip r:embed="rId54"/>
                     <a:srcRect/>
                     <a:stretch>
                       <a:fillRect/>
@@ -3178,7 +3248,7 @@
                     <pic:cNvPicPr preferRelativeResize="0"/>
                   </pic:nvPicPr>
                   <pic:blipFill>
-                    <a:blip r:embed="rId54"/>
+                    <a:blip r:embed="rId55"/>
                     <a:srcRect/>
                     <a:stretch>
                       <a:fillRect/>
@@ -3312,7 +3382,7 @@
                     <pic:cNvPicPr preferRelativeResize="0"/>
                   </pic:nvPicPr>
                   <pic:blipFill>
-                    <a:blip r:embed="rId55"/>
+                    <a:blip r:embed="rId56"/>
                     <a:srcRect/>
                     <a:stretch>
                       <a:fillRect/>
@@ -3405,7 +3475,7 @@
                     <pic:cNvPicPr preferRelativeResize="0"/>
                   </pic:nvPicPr>
                   <pic:blipFill>
-                    <a:blip r:embed="rId56"/>
+                    <a:blip r:embed="rId57"/>
                     <a:srcRect/>
                     <a:stretch>
                       <a:fillRect/>
@@ -3505,7 +3575,7 @@
                     <pic:cNvPicPr preferRelativeResize="0"/>
                   </pic:nvPicPr>
                   <pic:blipFill>
-                    <a:blip r:embed="rId57"/>
+                    <a:blip r:embed="rId58"/>
                     <a:srcRect/>
                     <a:stretch>
                       <a:fillRect/>
@@ -3671,7 +3741,7 @@
                     <pic:cNvPicPr preferRelativeResize="0"/>
                   </pic:nvPicPr>
                   <pic:blipFill>
-                    <a:blip r:embed="rId58"/>
+                    <a:blip r:embed="rId59"/>
                     <a:srcRect/>
                     <a:stretch>
                       <a:fillRect/>
@@ -3738,7 +3808,7 @@
                     <pic:cNvPicPr preferRelativeResize="0"/>
                   </pic:nvPicPr>
                   <pic:blipFill>
-                    <a:blip r:embed="rId59"/>
+                    <a:blip r:embed="rId60"/>
                     <a:srcRect/>
                     <a:stretch>
                       <a:fillRect/>
@@ -3872,6 +3942,9 @@
         <w:ind w:left="1440"/>
       </w:pPr>
       <w:r>
+        <w:rPr>
+          <w:noProof/>
+        </w:rPr>
         <w:drawing>
           <wp:inline distT="0" distB="0" distL="0" distR="0" wp14:anchorId="07D84FC3" wp14:editId="35136889">
             <wp:extent cx="4981575" cy="3137474"/>
@@ -3888,7 +3961,7 @@
                     <pic:cNvPicPr/>
                   </pic:nvPicPr>
                   <pic:blipFill>
-                    <a:blip r:embed="rId60"/>
+                    <a:blip r:embed="rId61"/>
                     <a:stretch>
                       <a:fillRect/>
                     </a:stretch>
@@ -3931,7 +4004,7 @@
                     <pic:cNvPicPr preferRelativeResize="0"/>
                   </pic:nvPicPr>
                   <pic:blipFill>
-                    <a:blip r:embed="rId61"/>
+                    <a:blip r:embed="rId62"/>
                     <a:srcRect/>
                     <a:stretch>
                       <a:fillRect/>
@@ -3979,13 +4052,7 @@
         <w:t xml:space="preserve"> </w:t>
       </w:r>
       <w:r>
-        <w:t xml:space="preserve">The </w:t>
-      </w:r>
-      <w:r>
-        <w:t>parameter</w:t>
-      </w:r>
-      <w:r>
-        <w:t xml:space="preserve"> function returns true or false.</w:t>
+        <w:t>The parameter function returns true or false.</w:t>
       </w:r>
     </w:p>
     <w:p>
@@ -4133,6 +4200,9 @@
         <w:ind w:left="720" w:firstLine="720"/>
       </w:pPr>
       <w:r>
+        <w:rPr>
+          <w:noProof/>
+        </w:rPr>
         <w:lastRenderedPageBreak/>
         <w:drawing>
           <wp:inline distT="0" distB="0" distL="0" distR="0" wp14:anchorId="082FB24B" wp14:editId="28D795EE">
@@ -4150,7 +4220,7 @@
                     <pic:cNvPicPr/>
                   </pic:nvPicPr>
                   <pic:blipFill>
-                    <a:blip r:embed="rId62"/>
+                    <a:blip r:embed="rId63"/>
                     <a:stretch>
                       <a:fillRect/>
                     </a:stretch>
@@ -4193,7 +4263,7 @@
                     <pic:cNvPicPr preferRelativeResize="0"/>
                   </pic:nvPicPr>
                   <pic:blipFill>
-                    <a:blip r:embed="rId63"/>
+                    <a:blip r:embed="rId64"/>
                     <a:srcRect/>
                     <a:stretch>
                       <a:fillRect/>
@@ -4430,6 +4500,9 @@
         </w:numPr>
       </w:pPr>
       <w:r>
+        <w:rPr>
+          <w:noProof/>
+        </w:rPr>
         <w:lastRenderedPageBreak/>
         <w:drawing>
           <wp:inline distT="0" distB="0" distL="0" distR="0" wp14:anchorId="554C8B92" wp14:editId="4C73A9FC">
@@ -4447,7 +4520,7 @@
                     <pic:cNvPicPr/>
                   </pic:nvPicPr>
                   <pic:blipFill>
-                    <a:blip r:embed="rId64"/>
+                    <a:blip r:embed="rId65"/>
                     <a:stretch>
                       <a:fillRect/>
                     </a:stretch>
@@ -4490,7 +4563,7 @@
                     <pic:cNvPicPr preferRelativeResize="0"/>
                   </pic:nvPicPr>
                   <pic:blipFill>
-                    <a:blip r:embed="rId65"/>
+                    <a:blip r:embed="rId66"/>
                     <a:srcRect/>
                     <a:stretch>
                       <a:fillRect/>
@@ -4692,6 +4765,9 @@
         <w:ind w:left="720" w:firstLine="720"/>
       </w:pPr>
       <w:r>
+        <w:rPr>
+          <w:noProof/>
+        </w:rPr>
         <w:drawing>
           <wp:inline distT="0" distB="0" distL="0" distR="0" wp14:anchorId="771848F9" wp14:editId="3CA9252A">
             <wp:extent cx="5961962" cy="2736850"/>
@@ -4708,7 +4784,7 @@
                     <pic:cNvPicPr/>
                   </pic:nvPicPr>
                   <pic:blipFill rotWithShape="1">
-                    <a:blip r:embed="rId66"/>
+                    <a:blip r:embed="rId67"/>
                     <a:srcRect t="15821"/>
                     <a:stretch/>
                   </pic:blipFill>
@@ -4741,6 +4817,9 @@
         <w:ind w:left="720" w:firstLine="720"/>
       </w:pPr>
       <w:r>
+        <w:rPr>
+          <w:noProof/>
+        </w:rPr>
         <w:drawing>
           <wp:inline distT="0" distB="0" distL="0" distR="0" wp14:anchorId="6F860258" wp14:editId="0314D7F8">
             <wp:extent cx="3162741" cy="1209844"/>
@@ -4757,7 +4836,7 @@
                     <pic:cNvPicPr/>
                   </pic:nvPicPr>
                   <pic:blipFill>
-                    <a:blip r:embed="rId67"/>
+                    <a:blip r:embed="rId68"/>
                     <a:stretch>
                       <a:fillRect/>
                     </a:stretch>
@@ -4917,6 +4996,9 @@
         </w:numPr>
       </w:pPr>
       <w:r>
+        <w:rPr>
+          <w:noProof/>
+        </w:rPr>
         <w:drawing>
           <wp:inline distT="0" distB="0" distL="0" distR="0" wp14:anchorId="5F0A3EBC" wp14:editId="517E4918">
             <wp:extent cx="4518991" cy="3352800"/>
@@ -4933,7 +5015,7 @@
                     <pic:cNvPicPr/>
                   </pic:nvPicPr>
                   <pic:blipFill>
-                    <a:blip r:embed="rId68"/>
+                    <a:blip r:embed="rId69"/>
                     <a:stretch>
                       <a:fillRect/>
                     </a:stretch>
@@ -4959,6 +5041,9 @@
         <w:ind w:left="720" w:firstLine="720"/>
       </w:pPr>
       <w:r>
+        <w:rPr>
+          <w:noProof/>
+        </w:rPr>
         <w:lastRenderedPageBreak/>
         <w:drawing>
           <wp:inline distT="0" distB="0" distL="0" distR="0" wp14:anchorId="39FD948C" wp14:editId="5038854B">
@@ -4976,7 +5061,7 @@
                     <pic:cNvPicPr/>
                   </pic:nvPicPr>
                   <pic:blipFill>
-                    <a:blip r:embed="rId69"/>
+                    <a:blip r:embed="rId70"/>
                     <a:stretch>
                       <a:fillRect/>
                     </a:stretch>
@@ -5077,13 +5162,7 @@
       </w:r>
       <w:proofErr w:type="gramEnd"/>
       <w:r>
-        <w:t xml:space="preserve">() method returns false if the function returns false for </w:t>
-      </w:r>
-      <w:r>
-        <w:t xml:space="preserve">at least </w:t>
-      </w:r>
-      <w:r>
-        <w:t>one element.</w:t>
+        <w:t>() method returns false if the function returns false for at least one element.</w:t>
       </w:r>
     </w:p>
     <w:p>
@@ -5235,6 +5314,9 @@
         </w:numPr>
       </w:pPr>
       <w:r>
+        <w:rPr>
+          <w:noProof/>
+        </w:rPr>
         <w:drawing>
           <wp:inline distT="0" distB="0" distL="0" distR="0" wp14:anchorId="1A9F57C7" wp14:editId="6DF73D17">
             <wp:extent cx="4906060" cy="3458058"/>
@@ -5251,7 +5333,7 @@
                     <pic:cNvPicPr/>
                   </pic:nvPicPr>
                   <pic:blipFill>
-                    <a:blip r:embed="rId70"/>
+                    <a:blip r:embed="rId71"/>
                     <a:stretch>
                       <a:fillRect/>
                     </a:stretch>
@@ -5281,6 +5363,9 @@
         </w:numPr>
       </w:pPr>
       <w:r>
+        <w:rPr>
+          <w:noProof/>
+        </w:rPr>
         <w:lastRenderedPageBreak/>
         <w:drawing>
           <wp:inline distT="0" distB="0" distL="0" distR="0" wp14:anchorId="13893B65" wp14:editId="12B857FA">
@@ -5298,7 +5383,7 @@
                     <pic:cNvPicPr/>
                   </pic:nvPicPr>
                   <pic:blipFill>
-                    <a:blip r:embed="rId71"/>
+                    <a:blip r:embed="rId72"/>
                     <a:stretch>
                       <a:fillRect/>
                     </a:stretch>
@@ -5340,6 +5425,9 @@
         </w:numPr>
       </w:pPr>
       <w:r>
+        <w:rPr>
+          <w:noProof/>
+        </w:rPr>
         <w:drawing>
           <wp:inline distT="0" distB="0" distL="0" distR="0" wp14:anchorId="5A5391F1" wp14:editId="5312B0E7">
             <wp:extent cx="5772956" cy="4210638"/>
@@ -5356,7 +5444,7 @@
                     <pic:cNvPicPr/>
                   </pic:nvPicPr>
                   <pic:blipFill>
-                    <a:blip r:embed="rId72"/>
+                    <a:blip r:embed="rId73"/>
                     <a:stretch>
                       <a:fillRect/>
                     </a:stretch>
@@ -5554,6 +5642,9 @@
         </w:numPr>
       </w:pPr>
       <w:r>
+        <w:rPr>
+          <w:noProof/>
+        </w:rPr>
         <w:drawing>
           <wp:inline distT="0" distB="0" distL="0" distR="0" wp14:anchorId="5C7A87D9" wp14:editId="63BA6865">
             <wp:extent cx="3334215" cy="1581371"/>
@@ -5570,7 +5661,7 @@
                     <pic:cNvPicPr/>
                   </pic:nvPicPr>
                   <pic:blipFill>
-                    <a:blip r:embed="rId73"/>
+                    <a:blip r:embed="rId74"/>
                     <a:stretch>
                       <a:fillRect/>
                     </a:stretch>
@@ -6083,203 +6174,6 @@
             <wp:extent cx="3057952" cy="362001"/>
             <wp:effectExtent l="0" t="0" r="0" b="0"/>
             <wp:docPr id="139" name="Picture 139"/>
-            <wp:cNvGraphicFramePr>
-              <a:graphicFrameLocks xmlns:a="http://schemas.openxmlformats.org/drawingml/2006/main" noChangeAspect="1"/>
-            </wp:cNvGraphicFramePr>
-            <a:graphic xmlns:a="http://schemas.openxmlformats.org/drawingml/2006/main">
-              <a:graphicData uri="http://schemas.openxmlformats.org/drawingml/2006/picture">
-                <pic:pic xmlns:pic="http://schemas.openxmlformats.org/drawingml/2006/picture">
-                  <pic:nvPicPr>
-                    <pic:cNvPr id="1" name=""/>
-                    <pic:cNvPicPr/>
-                  </pic:nvPicPr>
-                  <pic:blipFill>
-                    <a:blip r:embed="rId74"/>
-                    <a:stretch>
-                      <a:fillRect/>
-                    </a:stretch>
-                  </pic:blipFill>
-                  <pic:spPr>
-                    <a:xfrm>
-                      <a:off x="0" y="0"/>
-                      <a:ext cx="3057952" cy="362001"/>
-                    </a:xfrm>
-                    <a:prstGeom prst="rect">
-                      <a:avLst/>
-                    </a:prstGeom>
-                  </pic:spPr>
-                </pic:pic>
-              </a:graphicData>
-            </a:graphic>
-          </wp:inline>
-        </w:drawing>
-      </w:r>
-    </w:p>
-    <w:p>
-      <w:pPr>
-        <w:pStyle w:val="ListParagraph"/>
-        <w:numPr>
-          <w:ilvl w:val="0"/>
-          <w:numId w:val="3"/>
-        </w:numPr>
-      </w:pPr>
-      <w:r>
-        <w:t xml:space="preserve">Syntax: </w:t>
-      </w:r>
-      <w:r>
-        <w:rPr>
-          <w:rFonts w:ascii="Consolas" w:hAnsi="Consolas"/>
-          <w:color w:val="000000"/>
-          <w:sz w:val="23"/>
-          <w:szCs w:val="23"/>
-          <w:shd w:val="clear" w:color="auto" w:fill="FFFFFF"/>
-        </w:rPr>
-        <w:t>Array.from(</w:t>
-      </w:r>
-      <w:r>
-        <w:rPr>
-          <w:rStyle w:val="Emphasis"/>
-          <w:rFonts w:ascii="Consolas" w:hAnsi="Consolas"/>
-          <w:color w:val="000000"/>
-          <w:sz w:val="23"/>
-          <w:szCs w:val="23"/>
-          <w:shd w:val="clear" w:color="auto" w:fill="FFFFFF"/>
-        </w:rPr>
-        <w:t xml:space="preserve">object, </w:t>
-      </w:r>
-      <w:proofErr w:type="spellStart"/>
-      <w:r>
-        <w:rPr>
-          <w:rStyle w:val="Emphasis"/>
-          <w:rFonts w:ascii="Consolas" w:hAnsi="Consolas"/>
-          <w:color w:val="000000"/>
-          <w:sz w:val="23"/>
-          <w:szCs w:val="23"/>
-          <w:shd w:val="clear" w:color="auto" w:fill="FFFFFF"/>
-        </w:rPr>
-        <w:t>mapFunction</w:t>
-      </w:r>
-      <w:proofErr w:type="spellEnd"/>
-      <w:r>
-        <w:rPr>
-          <w:rStyle w:val="Emphasis"/>
-          <w:rFonts w:ascii="Consolas" w:hAnsi="Consolas"/>
-          <w:color w:val="000000"/>
-          <w:sz w:val="23"/>
-          <w:szCs w:val="23"/>
-          <w:shd w:val="clear" w:color="auto" w:fill="FFFFFF"/>
-        </w:rPr>
-        <w:t xml:space="preserve">, </w:t>
-      </w:r>
-      <w:proofErr w:type="spellStart"/>
-      <w:r>
-        <w:rPr>
-          <w:rStyle w:val="Emphasis"/>
-          <w:rFonts w:ascii="Consolas" w:hAnsi="Consolas"/>
-          <w:color w:val="000000"/>
-          <w:sz w:val="23"/>
-          <w:szCs w:val="23"/>
-          <w:shd w:val="clear" w:color="auto" w:fill="FFFFFF"/>
-        </w:rPr>
-        <w:t>thisValue</w:t>
-      </w:r>
-      <w:proofErr w:type="spellEnd"/>
-      <w:r>
-        <w:rPr>
-          <w:rFonts w:ascii="Consolas" w:hAnsi="Consolas"/>
-          <w:color w:val="000000"/>
-          <w:sz w:val="23"/>
-          <w:szCs w:val="23"/>
-          <w:shd w:val="clear" w:color="auto" w:fill="FFFFFF"/>
-        </w:rPr>
-        <w:t>)</w:t>
-      </w:r>
-    </w:p>
-    <w:p>
-      <w:pPr>
-        <w:pStyle w:val="ListParagraph"/>
-        <w:numPr>
-          <w:ilvl w:val="0"/>
-          <w:numId w:val="3"/>
-        </w:numPr>
-      </w:pPr>
-      <w:r>
-        <w:t xml:space="preserve">Array.from() has an optional parameter </w:t>
-      </w:r>
-      <w:proofErr w:type="spellStart"/>
-      <w:r>
-        <w:t>mapFn</w:t>
-      </w:r>
-      <w:proofErr w:type="spellEnd"/>
-      <w:r>
-        <w:t>, which allows you to execute a map() function on each</w:t>
-      </w:r>
-      <w:r>
-        <w:t xml:space="preserve"> </w:t>
-      </w:r>
-      <w:r>
-        <w:t>element of the array being created.</w:t>
-      </w:r>
-      <w:r>
-        <w:t xml:space="preserve"> </w:t>
-      </w:r>
-      <w:r>
-        <w:t xml:space="preserve">More clearly, Array.from(obj, </w:t>
-      </w:r>
-      <w:proofErr w:type="spellStart"/>
-      <w:r>
-        <w:t>mapFn</w:t>
-      </w:r>
-      <w:proofErr w:type="spellEnd"/>
-      <w:r>
-        <w:t xml:space="preserve">, </w:t>
-      </w:r>
-      <w:proofErr w:type="spellStart"/>
-      <w:r>
-        <w:t>thisArg</w:t>
-      </w:r>
-      <w:proofErr w:type="spellEnd"/>
-      <w:r>
-        <w:t>) has the same result as Array.from(obj).map(</w:t>
-      </w:r>
-      <w:proofErr w:type="spellStart"/>
-      <w:r>
-        <w:t>mapFn</w:t>
-      </w:r>
-      <w:proofErr w:type="spellEnd"/>
-      <w:r>
-        <w:t xml:space="preserve">, </w:t>
-      </w:r>
-      <w:proofErr w:type="spellStart"/>
-      <w:r>
-        <w:t>thisArg</w:t>
-      </w:r>
-      <w:proofErr w:type="spellEnd"/>
-      <w:r>
-        <w:t xml:space="preserve">), except that it does not create an intermediate array, and </w:t>
-      </w:r>
-      <w:proofErr w:type="spellStart"/>
-      <w:r>
-        <w:t>mapFn</w:t>
-      </w:r>
-      <w:proofErr w:type="spellEnd"/>
-      <w:r>
-        <w:t xml:space="preserve"> only receives two arguments (element, index).</w:t>
-      </w:r>
-    </w:p>
-    <w:p>
-      <w:pPr>
-        <w:ind w:left="1440"/>
-      </w:pPr>
-      <w:r>
-        <w:rPr>
-          <w:noProof/>
-        </w:rPr>
-        <w:drawing>
-          <wp:inline distT="0" distB="0" distL="0" distR="0" wp14:anchorId="644C690D" wp14:editId="6266FDC6">
-            <wp:extent cx="3591426" cy="400106"/>
-            <wp:effectExtent l="0" t="0" r="0" b="0"/>
-            <wp:docPr id="138" name="Picture 138"/>
             <wp:cNvGraphicFramePr>
               <a:graphicFrameLocks xmlns:a="http://schemas.openxmlformats.org/drawingml/2006/main" noChangeAspect="1"/>
             </wp:cNvGraphicFramePr>
@@ -6299,6 +6193,203 @@
                   <pic:spPr>
                     <a:xfrm>
                       <a:off x="0" y="0"/>
+                      <a:ext cx="3057952" cy="362001"/>
+                    </a:xfrm>
+                    <a:prstGeom prst="rect">
+                      <a:avLst/>
+                    </a:prstGeom>
+                  </pic:spPr>
+                </pic:pic>
+              </a:graphicData>
+            </a:graphic>
+          </wp:inline>
+        </w:drawing>
+      </w:r>
+    </w:p>
+    <w:p>
+      <w:pPr>
+        <w:pStyle w:val="ListParagraph"/>
+        <w:numPr>
+          <w:ilvl w:val="0"/>
+          <w:numId w:val="3"/>
+        </w:numPr>
+      </w:pPr>
+      <w:r>
+        <w:t xml:space="preserve">Syntax: </w:t>
+      </w:r>
+      <w:r>
+        <w:rPr>
+          <w:rFonts w:ascii="Consolas" w:hAnsi="Consolas"/>
+          <w:color w:val="000000"/>
+          <w:sz w:val="23"/>
+          <w:szCs w:val="23"/>
+          <w:shd w:val="clear" w:color="auto" w:fill="FFFFFF"/>
+        </w:rPr>
+        <w:t>Array.from(</w:t>
+      </w:r>
+      <w:r>
+        <w:rPr>
+          <w:rStyle w:val="Emphasis"/>
+          <w:rFonts w:ascii="Consolas" w:hAnsi="Consolas"/>
+          <w:color w:val="000000"/>
+          <w:sz w:val="23"/>
+          <w:szCs w:val="23"/>
+          <w:shd w:val="clear" w:color="auto" w:fill="FFFFFF"/>
+        </w:rPr>
+        <w:t xml:space="preserve">object, </w:t>
+      </w:r>
+      <w:proofErr w:type="spellStart"/>
+      <w:r>
+        <w:rPr>
+          <w:rStyle w:val="Emphasis"/>
+          <w:rFonts w:ascii="Consolas" w:hAnsi="Consolas"/>
+          <w:color w:val="000000"/>
+          <w:sz w:val="23"/>
+          <w:szCs w:val="23"/>
+          <w:shd w:val="clear" w:color="auto" w:fill="FFFFFF"/>
+        </w:rPr>
+        <w:t>mapFunction</w:t>
+      </w:r>
+      <w:proofErr w:type="spellEnd"/>
+      <w:r>
+        <w:rPr>
+          <w:rStyle w:val="Emphasis"/>
+          <w:rFonts w:ascii="Consolas" w:hAnsi="Consolas"/>
+          <w:color w:val="000000"/>
+          <w:sz w:val="23"/>
+          <w:szCs w:val="23"/>
+          <w:shd w:val="clear" w:color="auto" w:fill="FFFFFF"/>
+        </w:rPr>
+        <w:t xml:space="preserve">, </w:t>
+      </w:r>
+      <w:proofErr w:type="spellStart"/>
+      <w:r>
+        <w:rPr>
+          <w:rStyle w:val="Emphasis"/>
+          <w:rFonts w:ascii="Consolas" w:hAnsi="Consolas"/>
+          <w:color w:val="000000"/>
+          <w:sz w:val="23"/>
+          <w:szCs w:val="23"/>
+          <w:shd w:val="clear" w:color="auto" w:fill="FFFFFF"/>
+        </w:rPr>
+        <w:t>thisValue</w:t>
+      </w:r>
+      <w:proofErr w:type="spellEnd"/>
+      <w:r>
+        <w:rPr>
+          <w:rFonts w:ascii="Consolas" w:hAnsi="Consolas"/>
+          <w:color w:val="000000"/>
+          <w:sz w:val="23"/>
+          <w:szCs w:val="23"/>
+          <w:shd w:val="clear" w:color="auto" w:fill="FFFFFF"/>
+        </w:rPr>
+        <w:t>)</w:t>
+      </w:r>
+    </w:p>
+    <w:p>
+      <w:pPr>
+        <w:pStyle w:val="ListParagraph"/>
+        <w:numPr>
+          <w:ilvl w:val="0"/>
+          <w:numId w:val="3"/>
+        </w:numPr>
+      </w:pPr>
+      <w:r>
+        <w:t xml:space="preserve">Array.from() has an optional parameter </w:t>
+      </w:r>
+      <w:proofErr w:type="spellStart"/>
+      <w:r>
+        <w:t>mapFn</w:t>
+      </w:r>
+      <w:proofErr w:type="spellEnd"/>
+      <w:r>
+        <w:t>, which allows you to execute a map() function on each</w:t>
+      </w:r>
+      <w:r>
+        <w:t xml:space="preserve"> </w:t>
+      </w:r>
+      <w:r>
+        <w:t>element of the array being created.</w:t>
+      </w:r>
+      <w:r>
+        <w:t xml:space="preserve"> </w:t>
+      </w:r>
+      <w:r>
+        <w:t xml:space="preserve">More clearly, Array.from(obj, </w:t>
+      </w:r>
+      <w:proofErr w:type="spellStart"/>
+      <w:r>
+        <w:t>mapFn</w:t>
+      </w:r>
+      <w:proofErr w:type="spellEnd"/>
+      <w:r>
+        <w:t xml:space="preserve">, </w:t>
+      </w:r>
+      <w:proofErr w:type="spellStart"/>
+      <w:r>
+        <w:t>thisArg</w:t>
+      </w:r>
+      <w:proofErr w:type="spellEnd"/>
+      <w:r>
+        <w:t>) has the same result as Array.from(obj).map(</w:t>
+      </w:r>
+      <w:proofErr w:type="spellStart"/>
+      <w:r>
+        <w:t>mapFn</w:t>
+      </w:r>
+      <w:proofErr w:type="spellEnd"/>
+      <w:r>
+        <w:t xml:space="preserve">, </w:t>
+      </w:r>
+      <w:proofErr w:type="spellStart"/>
+      <w:r>
+        <w:t>thisArg</w:t>
+      </w:r>
+      <w:proofErr w:type="spellEnd"/>
+      <w:r>
+        <w:t xml:space="preserve">), except that it does not create an intermediate array, and </w:t>
+      </w:r>
+      <w:proofErr w:type="spellStart"/>
+      <w:r>
+        <w:t>mapFn</w:t>
+      </w:r>
+      <w:proofErr w:type="spellEnd"/>
+      <w:r>
+        <w:t xml:space="preserve"> only receives two arguments (element, index).</w:t>
+      </w:r>
+    </w:p>
+    <w:p>
+      <w:pPr>
+        <w:ind w:left="1440"/>
+      </w:pPr>
+      <w:r>
+        <w:rPr>
+          <w:noProof/>
+        </w:rPr>
+        <w:drawing>
+          <wp:inline distT="0" distB="0" distL="0" distR="0" wp14:anchorId="644C690D" wp14:editId="6266FDC6">
+            <wp:extent cx="3591426" cy="400106"/>
+            <wp:effectExtent l="0" t="0" r="0" b="0"/>
+            <wp:docPr id="138" name="Picture 138"/>
+            <wp:cNvGraphicFramePr>
+              <a:graphicFrameLocks xmlns:a="http://schemas.openxmlformats.org/drawingml/2006/main" noChangeAspect="1"/>
+            </wp:cNvGraphicFramePr>
+            <a:graphic xmlns:a="http://schemas.openxmlformats.org/drawingml/2006/main">
+              <a:graphicData uri="http://schemas.openxmlformats.org/drawingml/2006/picture">
+                <pic:pic xmlns:pic="http://schemas.openxmlformats.org/drawingml/2006/picture">
+                  <pic:nvPicPr>
+                    <pic:cNvPr id="1" name=""/>
+                    <pic:cNvPicPr/>
+                  </pic:nvPicPr>
+                  <pic:blipFill>
+                    <a:blip r:embed="rId76"/>
+                    <a:stretch>
+                      <a:fillRect/>
+                    </a:stretch>
+                  </pic:blipFill>
+                  <pic:spPr>
+                    <a:xfrm>
+                      <a:off x="0" y="0"/>
                       <a:ext cx="3591426" cy="400106"/>
                     </a:xfrm>
                     <a:prstGeom prst="rect">
@@ -6531,7 +6622,7 @@
                     <pic:cNvPicPr/>
                   </pic:nvPicPr>
                   <pic:blipFill>
-                    <a:blip r:embed="rId76"/>
+                    <a:blip r:embed="rId77"/>
                     <a:stretch>
                       <a:fillRect/>
                     </a:stretch>
@@ -6561,6 +6652,9 @@
         </w:numPr>
       </w:pPr>
       <w:r>
+        <w:rPr>
+          <w:noProof/>
+        </w:rPr>
         <w:lastRenderedPageBreak/>
         <w:drawing>
           <wp:inline distT="0" distB="0" distL="0" distR="0" wp14:anchorId="3FB0665F" wp14:editId="6D540FD1">
@@ -6578,7 +6672,7 @@
                     <pic:cNvPicPr/>
                   </pic:nvPicPr>
                   <pic:blipFill>
-                    <a:blip r:embed="rId77"/>
+                    <a:blip r:embed="rId78"/>
                     <a:stretch>
                       <a:fillRect/>
                     </a:stretch>
@@ -6665,7 +6759,7 @@
                     <pic:cNvPicPr preferRelativeResize="0"/>
                   </pic:nvPicPr>
                   <pic:blipFill>
-                    <a:blip r:embed="rId78"/>
+                    <a:blip r:embed="rId79"/>
                     <a:srcRect/>
                     <a:stretch>
                       <a:fillRect/>
@@ -6926,7 +7020,7 @@
                     <pic:cNvPicPr preferRelativeResize="0"/>
                   </pic:nvPicPr>
                   <pic:blipFill>
-                    <a:blip r:embed="rId79"/>
+                    <a:blip r:embed="rId80"/>
                     <a:srcRect/>
                     <a:stretch>
                       <a:fillRect/>
@@ -7026,6 +7120,9 @@
         </w:numPr>
       </w:pPr>
       <w:r>
+        <w:rPr>
+          <w:noProof/>
+        </w:rPr>
         <w:drawing>
           <wp:inline distT="0" distB="0" distL="0" distR="0" wp14:anchorId="6EA401EC" wp14:editId="24EAB34C">
             <wp:extent cx="4267796" cy="1047896"/>
@@ -7042,7 +7139,7 @@
                     <pic:cNvPicPr/>
                   </pic:nvPicPr>
                   <pic:blipFill>
-                    <a:blip r:embed="rId80"/>
+                    <a:blip r:embed="rId81"/>
                     <a:stretch>
                       <a:fillRect/>
                     </a:stretch>
@@ -7100,6 +7197,9 @@
         </w:numPr>
       </w:pPr>
       <w:r>
+        <w:rPr>
+          <w:noProof/>
+        </w:rPr>
         <w:drawing>
           <wp:inline distT="0" distB="0" distL="0" distR="0" wp14:anchorId="56B716FB" wp14:editId="48F9727A">
             <wp:extent cx="4239217" cy="1333686"/>
@@ -7116,7 +7216,7 @@
                     <pic:cNvPicPr/>
                   </pic:nvPicPr>
                   <pic:blipFill>
-                    <a:blip r:embed="rId81"/>
+                    <a:blip r:embed="rId82"/>
                     <a:stretch>
                       <a:fillRect/>
                     </a:stretch>
@@ -7146,6 +7246,9 @@
         </w:numPr>
       </w:pPr>
       <w:r>
+        <w:rPr>
+          <w:noProof/>
+        </w:rPr>
         <w:drawing>
           <wp:inline distT="0" distB="0" distL="0" distR="0" wp14:anchorId="09804FC2" wp14:editId="1A807DAE">
             <wp:extent cx="4277322" cy="1581371"/>
@@ -7162,7 +7265,7 @@
                     <pic:cNvPicPr/>
                   </pic:nvPicPr>
                   <pic:blipFill>
-                    <a:blip r:embed="rId82"/>
+                    <a:blip r:embed="rId83"/>
                     <a:stretch>
                       <a:fillRect/>
                     </a:stretch>
@@ -7204,6 +7307,9 @@
         </w:numPr>
       </w:pPr>
       <w:r>
+        <w:rPr>
+          <w:noProof/>
+        </w:rPr>
         <w:drawing>
           <wp:inline distT="0" distB="0" distL="0" distR="0" wp14:anchorId="115A1071" wp14:editId="47356A49">
             <wp:extent cx="4267796" cy="1267002"/>
@@ -7220,7 +7326,7 @@
                     <pic:cNvPicPr/>
                   </pic:nvPicPr>
                   <pic:blipFill>
-                    <a:blip r:embed="rId83"/>
+                    <a:blip r:embed="rId84"/>
                     <a:stretch>
                       <a:fillRect/>
                     </a:stretch>
@@ -7267,6 +7373,9 @@
         </w:numPr>
       </w:pPr>
       <w:r>
+        <w:rPr>
+          <w:noProof/>
+        </w:rPr>
         <w:lastRenderedPageBreak/>
         <w:drawing>
           <wp:inline distT="0" distB="0" distL="0" distR="0" wp14:anchorId="1A0EC8EB" wp14:editId="443EB0F8">
@@ -7284,7 +7393,7 @@
                     <pic:cNvPicPr/>
                   </pic:nvPicPr>
                   <pic:blipFill>
-                    <a:blip r:embed="rId84"/>
+                    <a:blip r:embed="rId85"/>
                     <a:stretch>
                       <a:fillRect/>
                     </a:stretch>
@@ -7354,7 +7463,7 @@
                     <pic:cNvPicPr preferRelativeResize="0"/>
                   </pic:nvPicPr>
                   <pic:blipFill>
-                    <a:blip r:embed="rId85"/>
+                    <a:blip r:embed="rId86"/>
                     <a:srcRect/>
                     <a:stretch>
                       <a:fillRect/>
@@ -7413,7 +7522,7 @@
                     <pic:cNvPicPr preferRelativeResize="0"/>
                   </pic:nvPicPr>
                   <pic:blipFill>
-                    <a:blip r:embed="rId86"/>
+                    <a:blip r:embed="rId87"/>
                     <a:srcRect/>
                     <a:stretch>
                       <a:fillRect/>
@@ -7472,7 +7581,7 @@
                     <pic:cNvPicPr preferRelativeResize="0"/>
                   </pic:nvPicPr>
                   <pic:blipFill>
-                    <a:blip r:embed="rId87"/>
+                    <a:blip r:embed="rId88"/>
                     <a:srcRect/>
                     <a:stretch>
                       <a:fillRect/>
@@ -7500,6 +7609,9 @@
         <w:ind w:left="720" w:firstLine="720"/>
       </w:pPr>
       <w:r>
+        <w:rPr>
+          <w:noProof/>
+        </w:rPr>
         <w:lastRenderedPageBreak/>
         <w:drawing>
           <wp:inline distT="0" distB="0" distL="0" distR="0" wp14:anchorId="66918837" wp14:editId="78238968">
@@ -7517,7 +7629,7 @@
                     <pic:cNvPicPr/>
                   </pic:nvPicPr>
                   <pic:blipFill>
-                    <a:blip r:embed="rId88"/>
+                    <a:blip r:embed="rId89"/>
                     <a:stretch>
                       <a:fillRect/>
                     </a:stretch>
@@ -7582,7 +7694,7 @@
                     <pic:cNvPicPr preferRelativeResize="0"/>
                   </pic:nvPicPr>
                   <pic:blipFill>
-                    <a:blip r:embed="rId89"/>
+                    <a:blip r:embed="rId90"/>
                     <a:srcRect/>
                     <a:stretch>
                       <a:fillRect/>
@@ -7646,6 +7758,9 @@
         </w:numPr>
       </w:pPr>
       <w:r>
+        <w:rPr>
+          <w:noProof/>
+        </w:rPr>
         <w:drawing>
           <wp:inline distT="0" distB="0" distL="0" distR="0" wp14:anchorId="1C214627" wp14:editId="438CF5AC">
             <wp:extent cx="4658375" cy="2572109"/>
@@ -7662,7 +7777,7 @@
                     <pic:cNvPicPr/>
                   </pic:nvPicPr>
                   <pic:blipFill>
-                    <a:blip r:embed="rId90"/>
+                    <a:blip r:embed="rId91"/>
                     <a:stretch>
                       <a:fillRect/>
                     </a:stretch>
@@ -7704,6 +7819,9 @@
         </w:numPr>
       </w:pPr>
       <w:r>
+        <w:rPr>
+          <w:noProof/>
+        </w:rPr>
         <w:lastRenderedPageBreak/>
         <w:drawing>
           <wp:inline distT="0" distB="0" distL="0" distR="0" wp14:anchorId="2B91AABF" wp14:editId="0E503888">
@@ -7721,7 +7839,7 @@
                     <pic:cNvPicPr/>
                   </pic:nvPicPr>
                   <pic:blipFill>
-                    <a:blip r:embed="rId91"/>
+                    <a:blip r:embed="rId92"/>
                     <a:stretch>
                       <a:fillRect/>
                     </a:stretch>
@@ -7821,6 +7939,9 @@
         </w:numPr>
       </w:pPr>
       <w:r>
+        <w:rPr>
+          <w:noProof/>
+        </w:rPr>
         <w:drawing>
           <wp:inline distT="0" distB="0" distL="0" distR="0" wp14:anchorId="7198047D" wp14:editId="6FF13587">
             <wp:extent cx="4258269" cy="1267002"/>
@@ -7837,7 +7958,7 @@
                     <pic:cNvPicPr/>
                   </pic:nvPicPr>
                   <pic:blipFill>
-                    <a:blip r:embed="rId92"/>
+                    <a:blip r:embed="rId93"/>
                     <a:stretch>
                       <a:fillRect/>
                     </a:stretch>
@@ -7879,6 +8000,9 @@
         </w:numPr>
       </w:pPr>
       <w:r>
+        <w:rPr>
+          <w:noProof/>
+        </w:rPr>
         <w:drawing>
           <wp:inline distT="0" distB="0" distL="0" distR="0" wp14:anchorId="57EA9333" wp14:editId="5D1DF6D3">
             <wp:extent cx="4334480" cy="1581371"/>
@@ -7895,7 +8019,7 @@
                     <pic:cNvPicPr/>
                   </pic:nvPicPr>
                   <pic:blipFill>
-                    <a:blip r:embed="rId93"/>
+                    <a:blip r:embed="rId94"/>
                     <a:stretch>
                       <a:fillRect/>
                     </a:stretch>
@@ -7949,6 +8073,9 @@
         </w:numPr>
       </w:pPr>
       <w:r>
+        <w:rPr>
+          <w:noProof/>
+        </w:rPr>
         <w:drawing>
           <wp:inline distT="0" distB="0" distL="0" distR="0" wp14:anchorId="35EF54D4" wp14:editId="399623D4">
             <wp:extent cx="5325218" cy="1581371"/>
@@ -7965,7 +8092,7 @@
                     <pic:cNvPicPr/>
                   </pic:nvPicPr>
                   <pic:blipFill>
-                    <a:blip r:embed="rId94"/>
+                    <a:blip r:embed="rId95"/>
                     <a:stretch>
                       <a:fillRect/>
                     </a:stretch>
@@ -8045,6 +8172,9 @@
         </w:numPr>
       </w:pPr>
       <w:r>
+        <w:rPr>
+          <w:noProof/>
+        </w:rPr>
         <w:lastRenderedPageBreak/>
         <w:drawing>
           <wp:inline distT="0" distB="0" distL="0" distR="0" wp14:anchorId="1E5BC027" wp14:editId="40E7680B">
@@ -8062,7 +8192,7 @@
                     <pic:cNvPicPr/>
                   </pic:nvPicPr>
                   <pic:blipFill>
-                    <a:blip r:embed="rId95"/>
+                    <a:blip r:embed="rId96"/>
                     <a:stretch>
                       <a:fillRect/>
                     </a:stretch>
@@ -8092,6 +8222,9 @@
         </w:numPr>
       </w:pPr>
       <w:r>
+        <w:rPr>
+          <w:noProof/>
+        </w:rPr>
         <w:drawing>
           <wp:inline distT="0" distB="0" distL="0" distR="0" wp14:anchorId="2B42B9BD" wp14:editId="39DC5C41">
             <wp:extent cx="3667637" cy="2448267"/>
@@ -8108,7 +8241,7 @@
                     <pic:cNvPicPr/>
                   </pic:nvPicPr>
                   <pic:blipFill>
-                    <a:blip r:embed="rId96"/>
+                    <a:blip r:embed="rId97"/>
                     <a:stretch>
                       <a:fillRect/>
                     </a:stretch>
@@ -8158,6 +8291,9 @@
         </w:numPr>
       </w:pPr>
       <w:r>
+        <w:rPr>
+          <w:noProof/>
+        </w:rPr>
         <w:drawing>
           <wp:inline distT="0" distB="0" distL="0" distR="0" wp14:anchorId="74AD030A" wp14:editId="2C5A91BE">
             <wp:extent cx="2981741" cy="2438740"/>
@@ -8174,7 +8310,7 @@
                     <pic:cNvPicPr/>
                   </pic:nvPicPr>
                   <pic:blipFill>
-                    <a:blip r:embed="rId97"/>
+                    <a:blip r:embed="rId98"/>
                     <a:stretch>
                       <a:fillRect/>
                     </a:stretch>
@@ -8234,7 +8370,7 @@
                     <pic:cNvPicPr preferRelativeResize="0"/>
                   </pic:nvPicPr>
                   <pic:blipFill>
-                    <a:blip r:embed="rId98"/>
+                    <a:blip r:embed="rId99"/>
                     <a:srcRect/>
                     <a:stretch>
                       <a:fillRect/>
@@ -8521,7 +8657,7 @@
                     <pic:cNvPicPr preferRelativeResize="0"/>
                   </pic:nvPicPr>
                   <pic:blipFill>
-                    <a:blip r:embed="rId99"/>
+                    <a:blip r:embed="rId100"/>
                     <a:srcRect/>
                     <a:stretch>
                       <a:fillRect/>
@@ -8586,7 +8722,7 @@
                     <pic:cNvPicPr preferRelativeResize="0"/>
                   </pic:nvPicPr>
                   <pic:blipFill>
-                    <a:blip r:embed="rId100"/>
+                    <a:blip r:embed="rId101"/>
                     <a:srcRect/>
                     <a:stretch>
                       <a:fillRect/>
@@ -8631,7 +8767,7 @@
                     <pic:cNvPicPr preferRelativeResize="0"/>
                   </pic:nvPicPr>
                   <pic:blipFill>
-                    <a:blip r:embed="rId101"/>
+                    <a:blip r:embed="rId102"/>
                     <a:srcRect/>
                     <a:stretch>
                       <a:fillRect/>
@@ -8716,7 +8852,7 @@
                     <pic:cNvPicPr preferRelativeResize="0"/>
                   </pic:nvPicPr>
                   <pic:blipFill>
-                    <a:blip r:embed="rId102"/>
+                    <a:blip r:embed="rId103"/>
                     <a:srcRect/>
                     <a:stretch>
                       <a:fillRect/>
@@ -8929,7 +9065,7 @@
                     <pic:cNvPicPr preferRelativeResize="0"/>
                   </pic:nvPicPr>
                   <pic:blipFill>
-                    <a:blip r:embed="rId103"/>
+                    <a:blip r:embed="rId104"/>
                     <a:srcRect/>
                     <a:stretch>
                       <a:fillRect/>
@@ -8985,7 +9121,7 @@
                     <pic:cNvPicPr preferRelativeResize="0"/>
                   </pic:nvPicPr>
                   <pic:blipFill>
-                    <a:blip r:embed="rId104"/>
+                    <a:blip r:embed="rId105"/>
                     <a:srcRect/>
                     <a:stretch>
                       <a:fillRect/>
@@ -9052,7 +9188,7 @@
                     <pic:cNvPicPr preferRelativeResize="0"/>
                   </pic:nvPicPr>
                   <pic:blipFill>
-                    <a:blip r:embed="rId105"/>
+                    <a:blip r:embed="rId106"/>
                     <a:srcRect/>
                     <a:stretch>
                       <a:fillRect/>
@@ -9139,7 +9275,7 @@
                     <pic:cNvPicPr preferRelativeResize="0"/>
                   </pic:nvPicPr>
                   <pic:blipFill>
-                    <a:blip r:embed="rId106"/>
+                    <a:blip r:embed="rId107"/>
                     <a:srcRect/>
                     <a:stretch>
                       <a:fillRect/>
@@ -9204,7 +9340,7 @@
                     <pic:cNvPicPr preferRelativeResize="0"/>
                   </pic:nvPicPr>
                   <pic:blipFill>
-                    <a:blip r:embed="rId107"/>
+                    <a:blip r:embed="rId108"/>
                     <a:srcRect/>
                     <a:stretch>
                       <a:fillRect/>
@@ -9258,7 +9394,7 @@
                     <pic:cNvPicPr preferRelativeResize="0"/>
                   </pic:nvPicPr>
                   <pic:blipFill>
-                    <a:blip r:embed="rId108"/>
+                    <a:blip r:embed="rId109"/>
                     <a:srcRect/>
                     <a:stretch>
                       <a:fillRect/>
@@ -9345,7 +9481,7 @@
                     <pic:cNvPicPr preferRelativeResize="0"/>
                   </pic:nvPicPr>
                   <pic:blipFill>
-                    <a:blip r:embed="rId109"/>
+                    <a:blip r:embed="rId110"/>
                     <a:srcRect/>
                     <a:stretch>
                       <a:fillRect/>
@@ -9428,7 +9564,7 @@
                     <pic:cNvPicPr preferRelativeResize="0"/>
                   </pic:nvPicPr>
                   <pic:blipFill>
-                    <a:blip r:embed="rId110"/>
+                    <a:blip r:embed="rId111"/>
                     <a:srcRect/>
                     <a:stretch>
                       <a:fillRect/>
@@ -9512,7 +9648,7 @@
                     <pic:cNvPicPr preferRelativeResize="0"/>
                   </pic:nvPicPr>
                   <pic:blipFill>
-                    <a:blip r:embed="rId111"/>
+                    <a:blip r:embed="rId112"/>
                     <a:srcRect/>
                     <a:stretch>
                       <a:fillRect/>
@@ -9591,7 +9727,7 @@
                     <pic:cNvPicPr preferRelativeResize="0"/>
                   </pic:nvPicPr>
                   <pic:blipFill>
-                    <a:blip r:embed="rId112"/>
+                    <a:blip r:embed="rId113"/>
                     <a:srcRect/>
                     <a:stretch>
                       <a:fillRect/>
@@ -9753,6 +9889,14 @@
       </w:r>
     </w:p>
     <w:p>
+      <w:pPr>
+        <w:ind w:left="720"/>
+      </w:pPr>
+      <w:r>
+        <w:t>In the example below, when we do let b = a, b takes on the value of a, not the memory address of a. As well the 10 which is the value of a and the 10 which is the value of b are two different 10s as they are stored in different memory addresses.</w:t>
+      </w:r>
+    </w:p>
+    <w:p>
       <w:r>
         <w:tab/>
       </w:r>
@@ -9774,7 +9918,7 @@
                     <pic:cNvPicPr preferRelativeResize="0"/>
                   </pic:nvPicPr>
                   <pic:blipFill>
-                    <a:blip r:embed="rId113"/>
+                    <a:blip r:embed="rId114"/>
                     <a:srcRect/>
                     <a:stretch>
                       <a:fillRect/>
@@ -9798,9 +9942,23 @@
       </w:r>
     </w:p>
     <w:p>
+      <w:pPr>
+        <w:ind w:firstLine="720"/>
+      </w:pPr>
+      <w:r>
+        <w:t xml:space="preserve">Mutable: Arrays, </w:t>
+      </w:r>
+      <w:r>
+        <w:t xml:space="preserve">Objects, </w:t>
+      </w:r>
+      <w:r>
+        <w:t>Functions, Classes, Maps, Sets</w:t>
+      </w:r>
+    </w:p>
+    <w:p>
       <w:r>
         <w:tab/>
-        <w:t>Mutable: Arrays, Functions, Classes, Maps, Sets</w:t>
+        <w:t>In the example below, when we do let b = a, b takes on the memory address of a.</w:t>
       </w:r>
     </w:p>
     <w:p>
@@ -9825,7 +9983,7 @@
                     <pic:cNvPicPr preferRelativeResize="0"/>
                   </pic:nvPicPr>
                   <pic:blipFill>
-                    <a:blip r:embed="rId114"/>
+                    <a:blip r:embed="rId115"/>
                     <a:srcRect/>
                     <a:stretch>
                       <a:fillRect/>
@@ -9848,6 +10006,96 @@
         </w:drawing>
       </w:r>
     </w:p>
+    <w:p>
+      <w:r>
+        <w:tab/>
+      </w:r>
+    </w:p>
+    <w:p>
+      <w:r>
+        <w:lastRenderedPageBreak/>
+        <w:tab/>
+      </w:r>
+      <w:r>
+        <w:drawing>
+          <wp:inline distT="0" distB="0" distL="0" distR="0" wp14:anchorId="03006CBE" wp14:editId="2ECC950D">
+            <wp:extent cx="5271434" cy="2915920"/>
+            <wp:effectExtent l="0" t="0" r="5715" b="0"/>
+            <wp:docPr id="186" name="Picture 186" descr="Table&#10;&#10;Description automatically generated"/>
+            <wp:cNvGraphicFramePr>
+              <a:graphicFrameLocks xmlns:a="http://schemas.openxmlformats.org/drawingml/2006/main" noChangeAspect="1"/>
+            </wp:cNvGraphicFramePr>
+            <a:graphic xmlns:a="http://schemas.openxmlformats.org/drawingml/2006/main">
+              <a:graphicData uri="http://schemas.openxmlformats.org/drawingml/2006/picture">
+                <pic:pic xmlns:pic="http://schemas.openxmlformats.org/drawingml/2006/picture">
+                  <pic:nvPicPr>
+                    <pic:cNvPr id="186" name="Picture 186" descr="Table&#10;&#10;Description automatically generated"/>
+                    <pic:cNvPicPr/>
+                  </pic:nvPicPr>
+                  <pic:blipFill>
+                    <a:blip r:embed="rId116"/>
+                    <a:stretch>
+                      <a:fillRect/>
+                    </a:stretch>
+                  </pic:blipFill>
+                  <pic:spPr>
+                    <a:xfrm>
+                      <a:off x="0" y="0"/>
+                      <a:ext cx="5273487" cy="2917056"/>
+                    </a:xfrm>
+                    <a:prstGeom prst="rect">
+                      <a:avLst/>
+                    </a:prstGeom>
+                  </pic:spPr>
+                </pic:pic>
+              </a:graphicData>
+            </a:graphic>
+          </wp:inline>
+        </w:drawing>
+      </w:r>
+    </w:p>
+    <w:p>
+      <w:pPr>
+        <w:ind w:firstLine="720"/>
+      </w:pPr>
+      <w:r>
+        <w:drawing>
+          <wp:inline distT="0" distB="0" distL="0" distR="0" wp14:anchorId="2484F06F" wp14:editId="1B08856E">
+            <wp:extent cx="4410691" cy="2324424"/>
+            <wp:effectExtent l="0" t="0" r="9525" b="0"/>
+            <wp:docPr id="188" name="Picture 188" descr="Text, letter&#10;&#10;Description automatically generated"/>
+            <wp:cNvGraphicFramePr>
+              <a:graphicFrameLocks xmlns:a="http://schemas.openxmlformats.org/drawingml/2006/main" noChangeAspect="1"/>
+            </wp:cNvGraphicFramePr>
+            <a:graphic xmlns:a="http://schemas.openxmlformats.org/drawingml/2006/main">
+              <a:graphicData uri="http://schemas.openxmlformats.org/drawingml/2006/picture">
+                <pic:pic xmlns:pic="http://schemas.openxmlformats.org/drawingml/2006/picture">
+                  <pic:nvPicPr>
+                    <pic:cNvPr id="188" name="Picture 188" descr="Text, letter&#10;&#10;Description automatically generated"/>
+                    <pic:cNvPicPr/>
+                  </pic:nvPicPr>
+                  <pic:blipFill>
+                    <a:blip r:embed="rId117"/>
+                    <a:stretch>
+                      <a:fillRect/>
+                    </a:stretch>
+                  </pic:blipFill>
+                  <pic:spPr>
+                    <a:xfrm>
+                      <a:off x="0" y="0"/>
+                      <a:ext cx="4410691" cy="2324424"/>
+                    </a:xfrm>
+                    <a:prstGeom prst="rect">
+                      <a:avLst/>
+                    </a:prstGeom>
+                  </pic:spPr>
+                </pic:pic>
+              </a:graphicData>
+            </a:graphic>
+          </wp:inline>
+        </w:drawing>
+      </w:r>
+    </w:p>
     <w:p/>
     <w:p>
       <w:pPr>
@@ -9886,7 +10134,7 @@
                     <pic:cNvPicPr preferRelativeResize="0"/>
                   </pic:nvPicPr>
                   <pic:blipFill>
-                    <a:blip r:embed="rId115"/>
+                    <a:blip r:embed="rId118"/>
                     <a:srcRect/>
                     <a:stretch>
                       <a:fillRect/>
@@ -9922,11 +10170,7 @@
       </w:r>
       <w:proofErr w:type="spellEnd"/>
       <w:r>
-        <w:t xml:space="preserve"> such as &amp;&amp; or || evaluate from left to right and they short circuit. Short circuiting means that in JavaScript when we are evaluating an AND expression (&amp;&amp;), if the first operand is false, </w:t>
-      </w:r>
-      <w:r>
-        <w:lastRenderedPageBreak/>
-        <w:t>JavaScript will short-circuit and not even look at the second operand.</w:t>
+        <w:t xml:space="preserve"> such as &amp;&amp; or || evaluate from left to right and they short circuit. Short circuiting means that in JavaScript when we are evaluating an AND expression (&amp;&amp;), if the first operand is false, JavaScript will short-circuit and not even look at the second operand.</w:t>
       </w:r>
       <w:r>
         <w:t xml:space="preserve"> The same applies for OR if the first operand is true. </w:t>
@@ -9957,7 +10201,7 @@
                     <pic:cNvPicPr preferRelativeResize="0"/>
                   </pic:nvPicPr>
                   <pic:blipFill>
-                    <a:blip r:embed="rId116"/>
+                    <a:blip r:embed="rId119"/>
                     <a:srcRect/>
                     <a:stretch>
                       <a:fillRect/>
@@ -10003,7 +10247,7 @@
                     <pic:cNvPicPr preferRelativeResize="0"/>
                   </pic:nvPicPr>
                   <pic:blipFill>
-                    <a:blip r:embed="rId117"/>
+                    <a:blip r:embed="rId120"/>
                     <a:srcRect/>
                     <a:stretch>
                       <a:fillRect/>
@@ -10147,6 +10391,7 @@
     </w:p>
     <w:p>
       <w:r>
+        <w:lastRenderedPageBreak/>
         <w:tab/>
       </w:r>
       <w:r>
@@ -10167,7 +10412,7 @@
                     <pic:cNvPicPr preferRelativeResize="0"/>
                   </pic:nvPicPr>
                   <pic:blipFill>
-                    <a:blip r:embed="rId118"/>
+                    <a:blip r:embed="rId121"/>
                     <a:srcRect/>
                     <a:stretch>
                       <a:fillRect/>
@@ -10269,7 +10514,7 @@
                     <pic:cNvPicPr preferRelativeResize="0"/>
                   </pic:nvPicPr>
                   <pic:blipFill>
-                    <a:blip r:embed="rId119"/>
+                    <a:blip r:embed="rId122"/>
                     <a:srcRect/>
                     <a:stretch>
                       <a:fillRect/>
@@ -10310,7 +10555,6 @@
     </w:p>
     <w:p>
       <w:r>
-        <w:lastRenderedPageBreak/>
         <w:tab/>
       </w:r>
       <w:r>
@@ -10331,7 +10575,7 @@
                     <pic:cNvPicPr preferRelativeResize="0"/>
                   </pic:nvPicPr>
                   <pic:blipFill>
-                    <a:blip r:embed="rId120"/>
+                    <a:blip r:embed="rId123"/>
                     <a:srcRect/>
                     <a:stretch>
                       <a:fillRect/>
@@ -10385,6 +10629,7 @@
         <w:rPr>
           <w:noProof/>
         </w:rPr>
+        <w:lastRenderedPageBreak/>
         <w:drawing>
           <wp:inline distT="114300" distB="114300" distL="114300" distR="114300" wp14:anchorId="084CEF23" wp14:editId="0A7EB995">
             <wp:extent cx="6677025" cy="2647950"/>
@@ -10399,7 +10644,7 @@
                     <pic:cNvPicPr preferRelativeResize="0"/>
                   </pic:nvPicPr>
                   <pic:blipFill>
-                    <a:blip r:embed="rId121"/>
+                    <a:blip r:embed="rId124"/>
                     <a:srcRect/>
                     <a:stretch>
                       <a:fillRect/>
@@ -10454,7 +10699,7 @@
                     <pic:cNvPicPr/>
                   </pic:nvPicPr>
                   <pic:blipFill>
-                    <a:blip r:embed="rId122"/>
+                    <a:blip r:embed="rId125"/>
                     <a:stretch>
                       <a:fillRect/>
                     </a:stretch>
@@ -10515,7 +10760,6 @@
     </w:p>
     <w:p>
       <w:r>
-        <w:lastRenderedPageBreak/>
         <w:tab/>
       </w:r>
       <w:r>
@@ -10536,7 +10780,7 @@
                     <pic:cNvPicPr preferRelativeResize="0"/>
                   </pic:nvPicPr>
                   <pic:blipFill>
-                    <a:blip r:embed="rId123"/>
+                    <a:blip r:embed="rId126"/>
                     <a:srcRect/>
                     <a:stretch>
                       <a:fillRect/>
@@ -10583,7 +10827,7 @@
                     <pic:cNvPicPr/>
                   </pic:nvPicPr>
                   <pic:blipFill>
-                    <a:blip r:embed="rId124"/>
+                    <a:blip r:embed="rId127"/>
                     <a:stretch>
                       <a:fillRect/>
                     </a:stretch>
@@ -10613,6 +10857,7 @@
     </w:p>
     <w:p>
       <w:r>
+        <w:lastRenderedPageBreak/>
         <w:tab/>
       </w:r>
       <w:r>
@@ -10633,7 +10878,7 @@
                     <pic:cNvPicPr preferRelativeResize="0"/>
                   </pic:nvPicPr>
                   <pic:blipFill>
-                    <a:blip r:embed="rId125"/>
+                    <a:blip r:embed="rId128"/>
                     <a:srcRect/>
                     <a:stretch>
                       <a:fillRect/>
@@ -10684,7 +10929,7 @@
                     <pic:cNvPicPr preferRelativeResize="0"/>
                   </pic:nvPicPr>
                   <pic:blipFill>
-                    <a:blip r:embed="rId126"/>
+                    <a:blip r:embed="rId129"/>
                     <a:srcRect/>
                     <a:stretch>
                       <a:fillRect/>
@@ -10777,7 +11022,7 @@
                     <pic:cNvPicPr preferRelativeResize="0"/>
                   </pic:nvPicPr>
                   <pic:blipFill>
-                    <a:blip r:embed="rId127"/>
+                    <a:blip r:embed="rId130"/>
                     <a:srcRect/>
                     <a:stretch>
                       <a:fillRect/>
@@ -10825,7 +11070,6 @@
         <w:rPr>
           <w:noProof/>
         </w:rPr>
-        <w:lastRenderedPageBreak/>
         <w:drawing>
           <wp:inline distT="0" distB="0" distL="0" distR="0" wp14:anchorId="3B0BD3CE" wp14:editId="4FC95A21">
             <wp:extent cx="2915057" cy="2715004"/>
@@ -10842,7 +11086,7 @@
                     <pic:cNvPicPr/>
                   </pic:nvPicPr>
                   <pic:blipFill>
-                    <a:blip r:embed="rId128"/>
+                    <a:blip r:embed="rId131"/>
                     <a:stretch>
                       <a:fillRect/>
                     </a:stretch>
@@ -10870,6 +11114,9 @@
       <w:r>
         <w:t>Reference values are also passed by values.</w:t>
       </w:r>
+      <w:r>
+        <w:t xml:space="preserve"> The value passed in is the memory address.</w:t>
+      </w:r>
     </w:p>
     <w:p>
       <w:pPr>
@@ -10908,7 +11155,7 @@
                     <pic:cNvPicPr/>
                   </pic:nvPicPr>
                   <pic:blipFill>
-                    <a:blip r:embed="rId129"/>
+                    <a:blip r:embed="rId132"/>
                     <a:stretch>
                       <a:fillRect/>
                     </a:stretch>
@@ -10972,7 +11219,7 @@
                     <pic:cNvPicPr/>
                   </pic:nvPicPr>
                   <pic:blipFill>
-                    <a:blip r:embed="rId130"/>
+                    <a:blip r:embed="rId133"/>
                     <a:stretch>
                       <a:fillRect/>
                     </a:stretch>
@@ -10998,7 +11245,6 @@
         <w:ind w:left="720"/>
       </w:pPr>
       <w:r>
-        <w:lastRenderedPageBreak/>
         <w:t xml:space="preserve">Next, define the </w:t>
       </w:r>
       <w:proofErr w:type="spellStart"/>
@@ -11050,7 +11296,7 @@
                     <pic:cNvPicPr/>
                   </pic:nvPicPr>
                   <pic:blipFill>
-                    <a:blip r:embed="rId131"/>
+                    <a:blip r:embed="rId134"/>
                     <a:stretch>
                       <a:fillRect/>
                     </a:stretch>
@@ -11076,6 +11322,7 @@
         <w:ind w:left="720"/>
       </w:pPr>
       <w:r>
+        <w:lastRenderedPageBreak/>
         <w:t xml:space="preserve">Internally, the JavaScript engine creates the obj </w:t>
       </w:r>
       <w:r>
@@ -11164,7 +11411,7 @@
                     <pic:cNvPicPr/>
                   </pic:nvPicPr>
                   <pic:blipFill>
-                    <a:blip r:embed="rId132"/>
+                    <a:blip r:embed="rId135"/>
                     <a:stretch>
                       <a:fillRect/>
                     </a:stretch>
@@ -11288,7 +11535,7 @@
                     <pic:cNvPicPr/>
                   </pic:nvPicPr>
                   <pic:blipFill>
-                    <a:blip r:embed="rId133"/>
+                    <a:blip r:embed="rId136"/>
                     <a:stretch>
                       <a:fillRect/>
                     </a:stretch>
@@ -11328,6 +11575,7 @@
         <w:ind w:left="1440"/>
       </w:pPr>
       <w:r>
+        <w:lastRenderedPageBreak/>
         <w:t>Function expressions in JavaScript are not hoisted, unlike function declarations. You can't use function expressions before you create them.</w:t>
       </w:r>
     </w:p>
@@ -11353,7 +11601,7 @@
                     <pic:cNvPicPr preferRelativeResize="0"/>
                   </pic:nvPicPr>
                   <pic:blipFill>
-                    <a:blip r:embed="rId134"/>
+                    <a:blip r:embed="rId137"/>
                     <a:srcRect/>
                     <a:stretch>
                       <a:fillRect/>
@@ -11412,7 +11660,7 @@
                     <pic:cNvPicPr preferRelativeResize="0"/>
                   </pic:nvPicPr>
                   <pic:blipFill>
-                    <a:blip r:embed="rId135"/>
+                    <a:blip r:embed="rId138"/>
                     <a:srcRect/>
                     <a:stretch>
                       <a:fillRect/>
@@ -11488,7 +11736,7 @@
                     <pic:cNvPicPr preferRelativeResize="0"/>
                   </pic:nvPicPr>
                   <pic:blipFill>
-                    <a:blip r:embed="rId136"/>
+                    <a:blip r:embed="rId139"/>
                     <a:srcRect/>
                     <a:stretch>
                       <a:fillRect/>
@@ -11543,7 +11791,7 @@
                     <pic:cNvPicPr/>
                   </pic:nvPicPr>
                   <pic:blipFill>
-                    <a:blip r:embed="rId137"/>
+                    <a:blip r:embed="rId140"/>
                     <a:stretch>
                       <a:fillRect/>
                     </a:stretch>
@@ -11588,7 +11836,7 @@
                     <pic:cNvPicPr/>
                   </pic:nvPicPr>
                   <pic:blipFill>
-                    <a:blip r:embed="rId138"/>
+                    <a:blip r:embed="rId141"/>
                     <a:stretch>
                       <a:fillRect/>
                     </a:stretch>
@@ -11634,7 +11882,7 @@
                     <pic:cNvPicPr/>
                   </pic:nvPicPr>
                   <pic:blipFill>
-                    <a:blip r:embed="rId139"/>
+                    <a:blip r:embed="rId142"/>
                     <a:stretch>
                       <a:fillRect/>
                     </a:stretch>
@@ -11687,7 +11935,7 @@
                     <pic:cNvPicPr/>
                   </pic:nvPicPr>
                   <pic:blipFill>
-                    <a:blip r:embed="rId140"/>
+                    <a:blip r:embed="rId143"/>
                     <a:stretch>
                       <a:fillRect/>
                     </a:stretch>
@@ -11762,7 +12010,7 @@
                     <pic:cNvPicPr/>
                   </pic:nvPicPr>
                   <pic:blipFill>
-                    <a:blip r:embed="rId141"/>
+                    <a:blip r:embed="rId144"/>
                     <a:stretch>
                       <a:fillRect/>
                     </a:stretch>
@@ -11894,7 +12142,7 @@
                     <pic:cNvPicPr/>
                   </pic:nvPicPr>
                   <pic:blipFill>
-                    <a:blip r:embed="rId142"/>
+                    <a:blip r:embed="rId145"/>
                     <a:stretch>
                       <a:fillRect/>
                     </a:stretch>
@@ -12019,7 +12267,7 @@
                     <pic:cNvPicPr/>
                   </pic:nvPicPr>
                   <pic:blipFill>
-                    <a:blip r:embed="rId143"/>
+                    <a:blip r:embed="rId146"/>
                     <a:stretch>
                       <a:fillRect/>
                     </a:stretch>
@@ -12062,7 +12310,7 @@
                     <pic:cNvPicPr/>
                   </pic:nvPicPr>
                   <pic:blipFill>
-                    <a:blip r:embed="rId144"/>
+                    <a:blip r:embed="rId147"/>
                     <a:stretch>
                       <a:fillRect/>
                     </a:stretch>
@@ -12146,7 +12394,7 @@
                     <pic:cNvPicPr preferRelativeResize="0"/>
                   </pic:nvPicPr>
                   <pic:blipFill>
-                    <a:blip r:embed="rId145"/>
+                    <a:blip r:embed="rId148"/>
                     <a:srcRect/>
                     <a:stretch>
                       <a:fillRect/>
@@ -12186,7 +12434,7 @@
                     <pic:cNvPicPr preferRelativeResize="0"/>
                   </pic:nvPicPr>
                   <pic:blipFill>
-                    <a:blip r:embed="rId146"/>
+                    <a:blip r:embed="rId149"/>
                     <a:srcRect/>
                     <a:stretch>
                       <a:fillRect/>
@@ -12249,7 +12497,7 @@
                     <pic:cNvPicPr/>
                   </pic:nvPicPr>
                   <pic:blipFill>
-                    <a:blip r:embed="rId147"/>
+                    <a:blip r:embed="rId150"/>
                     <a:stretch>
                       <a:fillRect/>
                     </a:stretch>
@@ -12303,7 +12551,7 @@
                     <pic:cNvPicPr/>
                   </pic:nvPicPr>
                   <pic:blipFill>
-                    <a:blip r:embed="rId148"/>
+                    <a:blip r:embed="rId151"/>
                     <a:stretch>
                       <a:fillRect/>
                     </a:stretch>
@@ -12403,7 +12651,7 @@
                     <pic:cNvPicPr/>
                   </pic:nvPicPr>
                   <pic:blipFill>
-                    <a:blip r:embed="rId149"/>
+                    <a:blip r:embed="rId152"/>
                     <a:stretch>
                       <a:fillRect/>
                     </a:stretch>
@@ -12492,7 +12740,7 @@
                     <pic:cNvPicPr/>
                   </pic:nvPicPr>
                   <pic:blipFill>
-                    <a:blip r:embed="rId150"/>
+                    <a:blip r:embed="rId153"/>
                     <a:stretch>
                       <a:fillRect/>
                     </a:stretch>
@@ -12553,7 +12801,7 @@
                     <pic:cNvPicPr/>
                   </pic:nvPicPr>
                   <pic:blipFill>
-                    <a:blip r:embed="rId151"/>
+                    <a:blip r:embed="rId154"/>
                     <a:stretch>
                       <a:fillRect/>
                     </a:stretch>
@@ -12615,7 +12863,7 @@
                     <pic:cNvPicPr/>
                   </pic:nvPicPr>
                   <pic:blipFill>
-                    <a:blip r:embed="rId152"/>
+                    <a:blip r:embed="rId155"/>
                     <a:stretch>
                       <a:fillRect/>
                     </a:stretch>
@@ -12684,7 +12932,7 @@
                     <pic:cNvPicPr/>
                   </pic:nvPicPr>
                   <pic:blipFill>
-                    <a:blip r:embed="rId153"/>
+                    <a:blip r:embed="rId156"/>
                     <a:stretch>
                       <a:fillRect/>
                     </a:stretch>
@@ -12745,7 +12993,7 @@
                     <pic:cNvPicPr/>
                   </pic:nvPicPr>
                   <pic:blipFill>
-                    <a:blip r:embed="rId154"/>
+                    <a:blip r:embed="rId157"/>
                     <a:stretch>
                       <a:fillRect/>
                     </a:stretch>
@@ -12963,7 +13211,7 @@
                     <pic:cNvPicPr/>
                   </pic:nvPicPr>
                   <pic:blipFill>
-                    <a:blip r:embed="rId155"/>
+                    <a:blip r:embed="rId158"/>
                     <a:stretch>
                       <a:fillRect/>
                     </a:stretch>
@@ -13024,7 +13272,7 @@
                     <pic:cNvPicPr/>
                   </pic:nvPicPr>
                   <pic:blipFill>
-                    <a:blip r:embed="rId156"/>
+                    <a:blip r:embed="rId159"/>
                     <a:stretch>
                       <a:fillRect/>
                     </a:stretch>
@@ -13084,7 +13332,7 @@
                     <pic:cNvPicPr preferRelativeResize="0"/>
                   </pic:nvPicPr>
                   <pic:blipFill>
-                    <a:blip r:embed="rId157"/>
+                    <a:blip r:embed="rId160"/>
                     <a:srcRect/>
                     <a:stretch>
                       <a:fillRect/>
@@ -13137,7 +13385,7 @@
                     <pic:cNvPicPr preferRelativeResize="0"/>
                   </pic:nvPicPr>
                   <pic:blipFill>
-                    <a:blip r:embed="rId158"/>
+                    <a:blip r:embed="rId161"/>
                     <a:srcRect/>
                     <a:stretch>
                       <a:fillRect/>
@@ -13206,7 +13454,7 @@
                     <pic:cNvPicPr preferRelativeResize="0"/>
                   </pic:nvPicPr>
                   <pic:blipFill>
-                    <a:blip r:embed="rId159"/>
+                    <a:blip r:embed="rId162"/>
                     <a:srcRect/>
                     <a:stretch>
                       <a:fillRect/>
@@ -13703,7 +13951,7 @@
                     <pic:cNvPicPr/>
                   </pic:nvPicPr>
                   <pic:blipFill>
-                    <a:blip r:embed="rId160"/>
+                    <a:blip r:embed="rId163"/>
                     <a:stretch>
                       <a:fillRect/>
                     </a:stretch>
@@ -13776,245 +14024,6 @@
             <wp:extent cx="5106113" cy="438211"/>
             <wp:effectExtent l="0" t="0" r="0" b="0"/>
             <wp:docPr id="142" name="Picture 142"/>
-            <wp:cNvGraphicFramePr>
-              <a:graphicFrameLocks xmlns:a="http://schemas.openxmlformats.org/drawingml/2006/main" noChangeAspect="1"/>
-            </wp:cNvGraphicFramePr>
-            <a:graphic xmlns:a="http://schemas.openxmlformats.org/drawingml/2006/main">
-              <a:graphicData uri="http://schemas.openxmlformats.org/drawingml/2006/picture">
-                <pic:pic xmlns:pic="http://schemas.openxmlformats.org/drawingml/2006/picture">
-                  <pic:nvPicPr>
-                    <pic:cNvPr id="1" name=""/>
-                    <pic:cNvPicPr/>
-                  </pic:nvPicPr>
-                  <pic:blipFill>
-                    <a:blip r:embed="rId161"/>
-                    <a:stretch>
-                      <a:fillRect/>
-                    </a:stretch>
-                  </pic:blipFill>
-                  <pic:spPr>
-                    <a:xfrm>
-                      <a:off x="0" y="0"/>
-                      <a:ext cx="5106113" cy="438211"/>
-                    </a:xfrm>
-                    <a:prstGeom prst="rect">
-                      <a:avLst/>
-                    </a:prstGeom>
-                  </pic:spPr>
-                </pic:pic>
-              </a:graphicData>
-            </a:graphic>
-          </wp:inline>
-        </w:drawing>
-      </w:r>
-    </w:p>
-    <w:p>
-      <w:pPr>
-        <w:ind w:left="720"/>
-      </w:pPr>
-      <w:r>
-        <w:t xml:space="preserve">The .children will give us all the children of a given element. In this case, the children would be the two </w:t>
-      </w:r>
-      <w:proofErr w:type="spellStart"/>
-      <w:r>
-        <w:t>divs</w:t>
-      </w:r>
-      <w:proofErr w:type="spellEnd"/>
-      <w:r>
-        <w:t xml:space="preserve"> with class of parent. The datatype of parents is an </w:t>
-      </w:r>
-      <w:proofErr w:type="spellStart"/>
-      <w:r>
-        <w:t>HTMLCollection</w:t>
-      </w:r>
-      <w:proofErr w:type="spellEnd"/>
-      <w:r>
-        <w:t xml:space="preserve"> which is a live, ordered collection of the DOM elements which are children of </w:t>
-      </w:r>
-      <w:r>
-        <w:t>grandparent</w:t>
-      </w:r>
-      <w:r>
-        <w:t xml:space="preserve">. </w:t>
-      </w:r>
-      <w:r>
-        <w:t>You can access the individual child nodes in the collection by using either the item() method on the collection, or by using JavaScript array-style notation. If the element has no element children, then children is an empty list with a length of 0.</w:t>
-      </w:r>
-      <w:r>
-        <w:t xml:space="preserve"> </w:t>
-      </w:r>
-    </w:p>
-    <w:p>
-      <w:pPr>
-        <w:ind w:left="720"/>
-      </w:pPr>
-      <w:r>
-        <w:rPr>
-          <w:noProof/>
-        </w:rPr>
-        <w:drawing>
-          <wp:inline distT="0" distB="0" distL="0" distR="0" wp14:anchorId="2FA6CA78" wp14:editId="2CB23244">
-            <wp:extent cx="3953427" cy="781159"/>
-            <wp:effectExtent l="0" t="0" r="9525" b="0"/>
-            <wp:docPr id="143" name="Picture 143" descr="Text&#10;&#10;Description automatically generated"/>
-            <wp:cNvGraphicFramePr>
-              <a:graphicFrameLocks xmlns:a="http://schemas.openxmlformats.org/drawingml/2006/main" noChangeAspect="1"/>
-            </wp:cNvGraphicFramePr>
-            <a:graphic xmlns:a="http://schemas.openxmlformats.org/drawingml/2006/main">
-              <a:graphicData uri="http://schemas.openxmlformats.org/drawingml/2006/picture">
-                <pic:pic xmlns:pic="http://schemas.openxmlformats.org/drawingml/2006/picture">
-                  <pic:nvPicPr>
-                    <pic:cNvPr id="143" name="Picture 143" descr="Text&#10;&#10;Description automatically generated"/>
-                    <pic:cNvPicPr/>
-                  </pic:nvPicPr>
-                  <pic:blipFill>
-                    <a:blip r:embed="rId162"/>
-                    <a:stretch>
-                      <a:fillRect/>
-                    </a:stretch>
-                  </pic:blipFill>
-                  <pic:spPr>
-                    <a:xfrm>
-                      <a:off x="0" y="0"/>
-                      <a:ext cx="3953427" cy="781159"/>
-                    </a:xfrm>
-                    <a:prstGeom prst="rect">
-                      <a:avLst/>
-                    </a:prstGeom>
-                  </pic:spPr>
-                </pic:pic>
-              </a:graphicData>
-            </a:graphic>
-          </wp:inline>
-        </w:drawing>
-      </w:r>
-    </w:p>
-    <w:p>
-      <w:pPr>
-        <w:ind w:left="720"/>
-      </w:pPr>
-      <w:r>
-        <w:t xml:space="preserve">To make it easier for us to use the collection of children elements, we </w:t>
-      </w:r>
-      <w:proofErr w:type="spellStart"/>
-      <w:r>
-        <w:t>couldve</w:t>
-      </w:r>
-      <w:proofErr w:type="spellEnd"/>
-      <w:r>
-        <w:t xml:space="preserve"> said the following instead which makes it an array</w:t>
-      </w:r>
-    </w:p>
-    <w:p>
-      <w:pPr>
-        <w:ind w:left="720"/>
-      </w:pPr>
-      <w:r>
-        <w:rPr>
-          <w:noProof/>
-        </w:rPr>
-        <w:drawing>
-          <wp:inline distT="0" distB="0" distL="0" distR="0" wp14:anchorId="081ECB56" wp14:editId="206B4AA1">
-            <wp:extent cx="4296375" cy="238158"/>
-            <wp:effectExtent l="0" t="0" r="9525" b="9525"/>
-            <wp:docPr id="144" name="Picture 144"/>
-            <wp:cNvGraphicFramePr>
-              <a:graphicFrameLocks xmlns:a="http://schemas.openxmlformats.org/drawingml/2006/main" noChangeAspect="1"/>
-            </wp:cNvGraphicFramePr>
-            <a:graphic xmlns:a="http://schemas.openxmlformats.org/drawingml/2006/main">
-              <a:graphicData uri="http://schemas.openxmlformats.org/drawingml/2006/picture">
-                <pic:pic xmlns:pic="http://schemas.openxmlformats.org/drawingml/2006/picture">
-                  <pic:nvPicPr>
-                    <pic:cNvPr id="1" name=""/>
-                    <pic:cNvPicPr/>
-                  </pic:nvPicPr>
-                  <pic:blipFill>
-                    <a:blip r:embed="rId163"/>
-                    <a:stretch>
-                      <a:fillRect/>
-                    </a:stretch>
-                  </pic:blipFill>
-                  <pic:spPr>
-                    <a:xfrm>
-                      <a:off x="0" y="0"/>
-                      <a:ext cx="4296375" cy="238158"/>
-                    </a:xfrm>
-                    <a:prstGeom prst="rect">
-                      <a:avLst/>
-                    </a:prstGeom>
-                  </pic:spPr>
-                </pic:pic>
-              </a:graphicData>
-            </a:graphic>
-          </wp:inline>
-        </w:drawing>
-      </w:r>
-    </w:p>
-    <w:p>
-      <w:pPr>
-        <w:ind w:left="720"/>
-      </w:pPr>
-      <w:r>
-        <w:t xml:space="preserve">Thus, parents[0] would give us the Element object that represents the first element in parents.  </w:t>
-      </w:r>
-    </w:p>
-    <w:p>
-      <w:pPr>
-        <w:ind w:left="720"/>
-      </w:pPr>
-    </w:p>
-    <w:p>
-      <w:pPr>
-        <w:ind w:left="720"/>
-        <w:rPr>
-          <w:u w:val="single"/>
-        </w:rPr>
-      </w:pPr>
-      <w:r>
-        <w:rPr>
-          <w:u w:val="single"/>
-        </w:rPr>
-        <w:t xml:space="preserve">Selecting </w:t>
-      </w:r>
-      <w:r>
-        <w:rPr>
-          <w:u w:val="single"/>
-        </w:rPr>
-        <w:t>Descendants</w:t>
-      </w:r>
-    </w:p>
-    <w:p>
-      <w:pPr>
-        <w:ind w:left="720"/>
-      </w:pPr>
-      <w:r>
-        <w:t xml:space="preserve">Suppose we are given a DOM element and we want to find a certain element below it (not to the side of it or </w:t>
-      </w:r>
-      <w:r>
-        <w:t>above</w:t>
-      </w:r>
-      <w:r>
-        <w:t xml:space="preserve"> it, but below), we can use .</w:t>
-      </w:r>
-      <w:proofErr w:type="spellStart"/>
-      <w:r>
-        <w:t>querySelector</w:t>
-      </w:r>
-      <w:proofErr w:type="spellEnd"/>
-    </w:p>
-    <w:p>
-      <w:pPr>
-        <w:ind w:left="720"/>
-      </w:pPr>
-      <w:r>
-        <w:rPr>
-          <w:noProof/>
-        </w:rPr>
-        <w:drawing>
-          <wp:inline distT="0" distB="0" distL="0" distR="0" wp14:anchorId="1A0D133B" wp14:editId="02A783E5">
-            <wp:extent cx="5239481" cy="485843"/>
-            <wp:effectExtent l="0" t="0" r="0" b="9525"/>
-            <wp:docPr id="145" name="Picture 145"/>
             <wp:cNvGraphicFramePr>
               <a:graphicFrameLocks xmlns:a="http://schemas.openxmlformats.org/drawingml/2006/main" noChangeAspect="1"/>
             </wp:cNvGraphicFramePr>
@@ -14034,7 +14043,7 @@
                   <pic:spPr>
                     <a:xfrm>
                       <a:off x="0" y="0"/>
-                      <a:ext cx="5239481" cy="485843"/>
+                      <a:ext cx="5106113" cy="438211"/>
                     </a:xfrm>
                     <a:prstGeom prst="rect">
                       <a:avLst/>
@@ -14052,123 +14061,35 @@
         <w:ind w:left="720"/>
       </w:pPr>
       <w:r>
-        <w:t xml:space="preserve">Notice we are </w:t>
-      </w:r>
-      <w:proofErr w:type="gramStart"/>
-      <w:r>
-        <w:t>apply</w:t>
-      </w:r>
-      <w:proofErr w:type="gramEnd"/>
-      <w:r>
-        <w:t xml:space="preserve"> the </w:t>
+        <w:t xml:space="preserve">The .children will give us all the children of a given element. In this case, the children would be the two </w:t>
       </w:r>
       <w:proofErr w:type="spellStart"/>
       <w:r>
-        <w:t>querySelectorAll</w:t>
+        <w:t>divs</w:t>
       </w:r>
       <w:proofErr w:type="spellEnd"/>
       <w:r>
-        <w:t xml:space="preserve"> on a single element object. This is no different </w:t>
+        <w:t xml:space="preserve"> with class of parent. The datatype of parents is an </w:t>
       </w:r>
       <w:proofErr w:type="spellStart"/>
       <w:r>
-        <w:t>that</w:t>
+        <w:t>HTMLCollection</w:t>
       </w:r>
       <w:proofErr w:type="spellEnd"/>
       <w:r>
-        <w:t xml:space="preserve"> what we were doing before since before, we applied </w:t>
-      </w:r>
-      <w:proofErr w:type="spellStart"/>
-      <w:r>
-        <w:t>querySelector</w:t>
-      </w:r>
-      <w:proofErr w:type="spellEnd"/>
-      <w:r>
-        <w:t xml:space="preserve"> on document which is the root node. Grandparent is now just some other node so we can also apply </w:t>
-      </w:r>
-      <w:proofErr w:type="spellStart"/>
-      <w:r>
-        <w:t>querySelector</w:t>
-      </w:r>
-      <w:proofErr w:type="spellEnd"/>
-      <w:r>
-        <w:t xml:space="preserve"> on it no differently. </w:t>
-      </w:r>
-    </w:p>
-    <w:p>
-      <w:pPr>
-        <w:ind w:left="720"/>
-      </w:pPr>
-      <w:r>
-        <w:t xml:space="preserve">In the above example, we are looking for the all the elements that have a class of “child” that are also descendants of the Element object stored in the grandparent variable. </w:t>
-      </w:r>
-    </w:p>
-    <w:p>
-      <w:pPr>
-        <w:ind w:left="720"/>
-      </w:pPr>
-    </w:p>
-    <w:p>
-      <w:pPr>
-        <w:ind w:left="720"/>
-        <w:rPr>
-          <w:u w:val="single"/>
-        </w:rPr>
-      </w:pPr>
-      <w:r>
-        <w:rPr>
-          <w:u w:val="single"/>
-        </w:rPr>
-        <w:t xml:space="preserve">Selecting Parents </w:t>
-      </w:r>
-    </w:p>
-    <w:p>
-      <w:pPr>
-        <w:ind w:left="720"/>
-      </w:pPr>
-      <w:r>
-        <w:lastRenderedPageBreak/>
-        <w:t xml:space="preserve">Suppose we are given a DOM element </w:t>
-      </w:r>
-      <w:r>
-        <w:t xml:space="preserve">and we want to find </w:t>
-      </w:r>
-      <w:r>
-        <w:t>the</w:t>
-      </w:r>
-      <w:r>
-        <w:t xml:space="preserve"> element</w:t>
-      </w:r>
-      <w:r>
-        <w:t xml:space="preserve"> right</w:t>
-      </w:r>
-      <w:r>
-        <w:t xml:space="preserve"> above it (not to the side of it or below it, but </w:t>
-      </w:r>
-      <w:r>
-        <w:t xml:space="preserve">right </w:t>
-      </w:r>
-      <w:r>
-        <w:t xml:space="preserve">above), we can use </w:t>
-      </w:r>
-      <w:r>
-        <w:t>.</w:t>
-      </w:r>
-      <w:proofErr w:type="spellStart"/>
-      <w:r>
-        <w:t>parentElement</w:t>
-      </w:r>
-      <w:proofErr w:type="spellEnd"/>
-      <w:r>
-        <w:t>. We could also use .</w:t>
-      </w:r>
-      <w:proofErr w:type="spellStart"/>
-      <w:r>
-        <w:t>parentNode</w:t>
-      </w:r>
-      <w:proofErr w:type="spellEnd"/>
-      <w:r>
-        <w:t xml:space="preserve"> but that might sometimes select a node which is not what we want. </w:t>
+        <w:t xml:space="preserve"> which is a live, ordered collection of the DOM elements which are children of </w:t>
+      </w:r>
+      <w:r>
+        <w:t>grandparent</w:t>
+      </w:r>
+      <w:r>
+        <w:t xml:space="preserve">. </w:t>
+      </w:r>
+      <w:r>
+        <w:t>You can access the individual child nodes in the collection by using either the item() method on the collection, or by using JavaScript array-style notation. If the element has no element children, then children is an empty list with a length of 0.</w:t>
+      </w:r>
+      <w:r>
+        <w:t xml:space="preserve"> </w:t>
       </w:r>
     </w:p>
     <w:p>
@@ -14180,10 +14101,10 @@
           <w:noProof/>
         </w:rPr>
         <w:drawing>
-          <wp:inline distT="0" distB="0" distL="0" distR="0" wp14:anchorId="3F67A04F" wp14:editId="057DC275">
-            <wp:extent cx="4763165" cy="676369"/>
-            <wp:effectExtent l="0" t="0" r="0" b="9525"/>
-            <wp:docPr id="84" name="Picture 84" descr="Text&#10;&#10;Description automatically generated"/>
+          <wp:inline distT="0" distB="0" distL="0" distR="0" wp14:anchorId="2FA6CA78" wp14:editId="2CB23244">
+            <wp:extent cx="3953427" cy="781159"/>
+            <wp:effectExtent l="0" t="0" r="9525" b="0"/>
+            <wp:docPr id="143" name="Picture 143" descr="Text&#10;&#10;Description automatically generated"/>
             <wp:cNvGraphicFramePr>
               <a:graphicFrameLocks xmlns:a="http://schemas.openxmlformats.org/drawingml/2006/main" noChangeAspect="1"/>
             </wp:cNvGraphicFramePr>
@@ -14191,7 +14112,7 @@
               <a:graphicData uri="http://schemas.openxmlformats.org/drawingml/2006/picture">
                 <pic:pic xmlns:pic="http://schemas.openxmlformats.org/drawingml/2006/picture">
                   <pic:nvPicPr>
-                    <pic:cNvPr id="84" name="Picture 84" descr="Text&#10;&#10;Description automatically generated"/>
+                    <pic:cNvPr id="143" name="Picture 143" descr="Text&#10;&#10;Description automatically generated"/>
                     <pic:cNvPicPr/>
                   </pic:nvPicPr>
                   <pic:blipFill>
@@ -14203,7 +14124,7 @@
                   <pic:spPr>
                     <a:xfrm>
                       <a:off x="0" y="0"/>
-                      <a:ext cx="4763165" cy="676369"/>
+                      <a:ext cx="3953427" cy="781159"/>
                     </a:xfrm>
                     <a:prstGeom prst="rect">
                       <a:avLst/>
@@ -14220,55 +14141,16 @@
       <w:pPr>
         <w:ind w:left="720"/>
       </w:pPr>
-    </w:p>
-    <w:p>
-      <w:pPr>
-        <w:ind w:left="720"/>
-        <w:rPr>
-          <w:u w:val="single"/>
-        </w:rPr>
-      </w:pPr>
-      <w:r>
-        <w:rPr>
-          <w:u w:val="single"/>
-        </w:rPr>
-        <w:t>Selecting Ancestors</w:t>
-      </w:r>
-    </w:p>
-    <w:p>
-      <w:pPr>
-        <w:ind w:left="720"/>
-      </w:pPr>
-      <w:r>
-        <w:t xml:space="preserve">Suppose we are given a DOM element </w:t>
-      </w:r>
-      <w:r>
-        <w:t xml:space="preserve">and we want to find </w:t>
-      </w:r>
-      <w:r>
-        <w:t xml:space="preserve">a certain </w:t>
-      </w:r>
-      <w:r>
-        <w:t>element above it (not to the side of it or below it, but above), we can use</w:t>
-      </w:r>
-      <w:r>
-        <w:t xml:space="preserve"> .closest which works the same as </w:t>
+      <w:r>
+        <w:t xml:space="preserve">To make it easier for us to use the collection of children elements, we </w:t>
       </w:r>
       <w:proofErr w:type="spellStart"/>
       <w:r>
-        <w:t>querySelector</w:t>
+        <w:t>couldve</w:t>
       </w:r>
       <w:proofErr w:type="spellEnd"/>
       <w:r>
-        <w:t xml:space="preserve"> but closest goes upwards while </w:t>
-      </w:r>
-      <w:proofErr w:type="spellStart"/>
-      <w:r>
-        <w:t>querySelector</w:t>
-      </w:r>
-      <w:proofErr w:type="spellEnd"/>
-      <w:r>
-        <w:t xml:space="preserve"> goes down the tree.</w:t>
+        <w:t xml:space="preserve"> said the following instead which makes it an array</w:t>
       </w:r>
     </w:p>
     <w:p>
@@ -14280,10 +14162,10 @@
           <w:noProof/>
         </w:rPr>
         <w:drawing>
-          <wp:inline distT="0" distB="0" distL="0" distR="0" wp14:anchorId="12AC5A7F" wp14:editId="791863B8">
-            <wp:extent cx="4772691" cy="533474"/>
-            <wp:effectExtent l="0" t="0" r="8890" b="0"/>
-            <wp:docPr id="141" name="Picture 141"/>
+          <wp:inline distT="0" distB="0" distL="0" distR="0" wp14:anchorId="081ECB56" wp14:editId="206B4AA1">
+            <wp:extent cx="4296375" cy="238158"/>
+            <wp:effectExtent l="0" t="0" r="9525" b="9525"/>
+            <wp:docPr id="144" name="Picture 144"/>
             <wp:cNvGraphicFramePr>
               <a:graphicFrameLocks xmlns:a="http://schemas.openxmlformats.org/drawingml/2006/main" noChangeAspect="1"/>
             </wp:cNvGraphicFramePr>
@@ -14303,6 +14185,372 @@
                   <pic:spPr>
                     <a:xfrm>
                       <a:off x="0" y="0"/>
+                      <a:ext cx="4296375" cy="238158"/>
+                    </a:xfrm>
+                    <a:prstGeom prst="rect">
+                      <a:avLst/>
+                    </a:prstGeom>
+                  </pic:spPr>
+                </pic:pic>
+              </a:graphicData>
+            </a:graphic>
+          </wp:inline>
+        </w:drawing>
+      </w:r>
+    </w:p>
+    <w:p>
+      <w:pPr>
+        <w:ind w:left="720"/>
+      </w:pPr>
+      <w:r>
+        <w:t xml:space="preserve">Thus, parents[0] would give us the Element object that represents the first element in parents.  </w:t>
+      </w:r>
+    </w:p>
+    <w:p>
+      <w:pPr>
+        <w:ind w:left="720"/>
+      </w:pPr>
+    </w:p>
+    <w:p>
+      <w:pPr>
+        <w:ind w:left="720"/>
+        <w:rPr>
+          <w:u w:val="single"/>
+        </w:rPr>
+      </w:pPr>
+      <w:r>
+        <w:rPr>
+          <w:u w:val="single"/>
+        </w:rPr>
+        <w:t xml:space="preserve">Selecting </w:t>
+      </w:r>
+      <w:r>
+        <w:rPr>
+          <w:u w:val="single"/>
+        </w:rPr>
+        <w:t>Descendants</w:t>
+      </w:r>
+    </w:p>
+    <w:p>
+      <w:pPr>
+        <w:ind w:left="720"/>
+      </w:pPr>
+      <w:r>
+        <w:t xml:space="preserve">Suppose we are given a DOM element and we want to find a certain element below it (not to the side of it or </w:t>
+      </w:r>
+      <w:r>
+        <w:t>above</w:t>
+      </w:r>
+      <w:r>
+        <w:t xml:space="preserve"> it, but below), we can use .</w:t>
+      </w:r>
+      <w:proofErr w:type="spellStart"/>
+      <w:r>
+        <w:t>querySelector</w:t>
+      </w:r>
+      <w:proofErr w:type="spellEnd"/>
+    </w:p>
+    <w:p>
+      <w:pPr>
+        <w:ind w:left="720"/>
+      </w:pPr>
+      <w:r>
+        <w:rPr>
+          <w:noProof/>
+        </w:rPr>
+        <w:drawing>
+          <wp:inline distT="0" distB="0" distL="0" distR="0" wp14:anchorId="1A0D133B" wp14:editId="02A783E5">
+            <wp:extent cx="5239481" cy="485843"/>
+            <wp:effectExtent l="0" t="0" r="0" b="9525"/>
+            <wp:docPr id="145" name="Picture 145"/>
+            <wp:cNvGraphicFramePr>
+              <a:graphicFrameLocks xmlns:a="http://schemas.openxmlformats.org/drawingml/2006/main" noChangeAspect="1"/>
+            </wp:cNvGraphicFramePr>
+            <a:graphic xmlns:a="http://schemas.openxmlformats.org/drawingml/2006/main">
+              <a:graphicData uri="http://schemas.openxmlformats.org/drawingml/2006/picture">
+                <pic:pic xmlns:pic="http://schemas.openxmlformats.org/drawingml/2006/picture">
+                  <pic:nvPicPr>
+                    <pic:cNvPr id="1" name=""/>
+                    <pic:cNvPicPr/>
+                  </pic:nvPicPr>
+                  <pic:blipFill>
+                    <a:blip r:embed="rId167"/>
+                    <a:stretch>
+                      <a:fillRect/>
+                    </a:stretch>
+                  </pic:blipFill>
+                  <pic:spPr>
+                    <a:xfrm>
+                      <a:off x="0" y="0"/>
+                      <a:ext cx="5239481" cy="485843"/>
+                    </a:xfrm>
+                    <a:prstGeom prst="rect">
+                      <a:avLst/>
+                    </a:prstGeom>
+                  </pic:spPr>
+                </pic:pic>
+              </a:graphicData>
+            </a:graphic>
+          </wp:inline>
+        </w:drawing>
+      </w:r>
+    </w:p>
+    <w:p>
+      <w:pPr>
+        <w:ind w:left="720"/>
+      </w:pPr>
+      <w:r>
+        <w:t xml:space="preserve">Notice we are </w:t>
+      </w:r>
+      <w:proofErr w:type="gramStart"/>
+      <w:r>
+        <w:t>apply</w:t>
+      </w:r>
+      <w:proofErr w:type="gramEnd"/>
+      <w:r>
+        <w:t xml:space="preserve"> the </w:t>
+      </w:r>
+      <w:proofErr w:type="spellStart"/>
+      <w:r>
+        <w:t>querySelectorAll</w:t>
+      </w:r>
+      <w:proofErr w:type="spellEnd"/>
+      <w:r>
+        <w:t xml:space="preserve"> on a single element object. This is no different </w:t>
+      </w:r>
+      <w:proofErr w:type="spellStart"/>
+      <w:r>
+        <w:t>that</w:t>
+      </w:r>
+      <w:proofErr w:type="spellEnd"/>
+      <w:r>
+        <w:t xml:space="preserve"> what we were doing before since before, we applied </w:t>
+      </w:r>
+      <w:proofErr w:type="spellStart"/>
+      <w:r>
+        <w:t>querySelector</w:t>
+      </w:r>
+      <w:proofErr w:type="spellEnd"/>
+      <w:r>
+        <w:t xml:space="preserve"> on document which is the root node. Grandparent is now just some other node so we can also apply </w:t>
+      </w:r>
+      <w:proofErr w:type="spellStart"/>
+      <w:r>
+        <w:t>querySelector</w:t>
+      </w:r>
+      <w:proofErr w:type="spellEnd"/>
+      <w:r>
+        <w:t xml:space="preserve"> on it no differently. </w:t>
+      </w:r>
+    </w:p>
+    <w:p>
+      <w:pPr>
+        <w:ind w:left="720"/>
+      </w:pPr>
+      <w:r>
+        <w:t xml:space="preserve">In the above example, we are looking for the all the elements that have a class of “child” that are also descendants of the Element object stored in the grandparent variable. </w:t>
+      </w:r>
+    </w:p>
+    <w:p>
+      <w:pPr>
+        <w:ind w:left="720"/>
+      </w:pPr>
+    </w:p>
+    <w:p>
+      <w:pPr>
+        <w:ind w:left="720"/>
+        <w:rPr>
+          <w:u w:val="single"/>
+        </w:rPr>
+      </w:pPr>
+      <w:r>
+        <w:rPr>
+          <w:u w:val="single"/>
+        </w:rPr>
+        <w:t xml:space="preserve">Selecting Parents </w:t>
+      </w:r>
+    </w:p>
+    <w:p>
+      <w:pPr>
+        <w:ind w:left="720"/>
+      </w:pPr>
+      <w:r>
+        <w:lastRenderedPageBreak/>
+        <w:t xml:space="preserve">Suppose we are given a DOM element </w:t>
+      </w:r>
+      <w:r>
+        <w:t xml:space="preserve">and we want to find </w:t>
+      </w:r>
+      <w:r>
+        <w:t>the</w:t>
+      </w:r>
+      <w:r>
+        <w:t xml:space="preserve"> element</w:t>
+      </w:r>
+      <w:r>
+        <w:t xml:space="preserve"> right</w:t>
+      </w:r>
+      <w:r>
+        <w:t xml:space="preserve"> above it (not to the side of it or below it, but </w:t>
+      </w:r>
+      <w:r>
+        <w:t xml:space="preserve">right </w:t>
+      </w:r>
+      <w:r>
+        <w:t xml:space="preserve">above), we can use </w:t>
+      </w:r>
+      <w:r>
+        <w:t>.</w:t>
+      </w:r>
+      <w:proofErr w:type="spellStart"/>
+      <w:r>
+        <w:t>parentElement</w:t>
+      </w:r>
+      <w:proofErr w:type="spellEnd"/>
+      <w:r>
+        <w:t>. We could also use .</w:t>
+      </w:r>
+      <w:proofErr w:type="spellStart"/>
+      <w:r>
+        <w:t>parentNode</w:t>
+      </w:r>
+      <w:proofErr w:type="spellEnd"/>
+      <w:r>
+        <w:t xml:space="preserve"> but that might sometimes select a node which is not what we want. </w:t>
+      </w:r>
+    </w:p>
+    <w:p>
+      <w:pPr>
+        <w:ind w:left="720"/>
+      </w:pPr>
+      <w:r>
+        <w:rPr>
+          <w:noProof/>
+        </w:rPr>
+        <w:drawing>
+          <wp:inline distT="0" distB="0" distL="0" distR="0" wp14:anchorId="3F67A04F" wp14:editId="057DC275">
+            <wp:extent cx="4763165" cy="676369"/>
+            <wp:effectExtent l="0" t="0" r="0" b="9525"/>
+            <wp:docPr id="84" name="Picture 84" descr="Text&#10;&#10;Description automatically generated"/>
+            <wp:cNvGraphicFramePr>
+              <a:graphicFrameLocks xmlns:a="http://schemas.openxmlformats.org/drawingml/2006/main" noChangeAspect="1"/>
+            </wp:cNvGraphicFramePr>
+            <a:graphic xmlns:a="http://schemas.openxmlformats.org/drawingml/2006/main">
+              <a:graphicData uri="http://schemas.openxmlformats.org/drawingml/2006/picture">
+                <pic:pic xmlns:pic="http://schemas.openxmlformats.org/drawingml/2006/picture">
+                  <pic:nvPicPr>
+                    <pic:cNvPr id="84" name="Picture 84" descr="Text&#10;&#10;Description automatically generated"/>
+                    <pic:cNvPicPr/>
+                  </pic:nvPicPr>
+                  <pic:blipFill>
+                    <a:blip r:embed="rId168"/>
+                    <a:stretch>
+                      <a:fillRect/>
+                    </a:stretch>
+                  </pic:blipFill>
+                  <pic:spPr>
+                    <a:xfrm>
+                      <a:off x="0" y="0"/>
+                      <a:ext cx="4763165" cy="676369"/>
+                    </a:xfrm>
+                    <a:prstGeom prst="rect">
+                      <a:avLst/>
+                    </a:prstGeom>
+                  </pic:spPr>
+                </pic:pic>
+              </a:graphicData>
+            </a:graphic>
+          </wp:inline>
+        </w:drawing>
+      </w:r>
+    </w:p>
+    <w:p>
+      <w:pPr>
+        <w:ind w:left="720"/>
+      </w:pPr>
+    </w:p>
+    <w:p>
+      <w:pPr>
+        <w:ind w:left="720"/>
+        <w:rPr>
+          <w:u w:val="single"/>
+        </w:rPr>
+      </w:pPr>
+      <w:r>
+        <w:rPr>
+          <w:u w:val="single"/>
+        </w:rPr>
+        <w:t>Selecting Ancestors</w:t>
+      </w:r>
+    </w:p>
+    <w:p>
+      <w:pPr>
+        <w:ind w:left="720"/>
+      </w:pPr>
+      <w:r>
+        <w:t xml:space="preserve">Suppose we are given a DOM element </w:t>
+      </w:r>
+      <w:r>
+        <w:t xml:space="preserve">and we want to find </w:t>
+      </w:r>
+      <w:r>
+        <w:t xml:space="preserve">a certain </w:t>
+      </w:r>
+      <w:r>
+        <w:t>element above it (not to the side of it or below it, but above), we can use</w:t>
+      </w:r>
+      <w:r>
+        <w:t xml:space="preserve"> .closest which works the same as </w:t>
+      </w:r>
+      <w:proofErr w:type="spellStart"/>
+      <w:r>
+        <w:t>querySelector</w:t>
+      </w:r>
+      <w:proofErr w:type="spellEnd"/>
+      <w:r>
+        <w:t xml:space="preserve"> but closest goes upwards while </w:t>
+      </w:r>
+      <w:proofErr w:type="spellStart"/>
+      <w:r>
+        <w:t>querySelector</w:t>
+      </w:r>
+      <w:proofErr w:type="spellEnd"/>
+      <w:r>
+        <w:t xml:space="preserve"> goes down the tree.</w:t>
+      </w:r>
+    </w:p>
+    <w:p>
+      <w:pPr>
+        <w:ind w:left="720"/>
+      </w:pPr>
+      <w:r>
+        <w:rPr>
+          <w:noProof/>
+        </w:rPr>
+        <w:drawing>
+          <wp:inline distT="0" distB="0" distL="0" distR="0" wp14:anchorId="12AC5A7F" wp14:editId="791863B8">
+            <wp:extent cx="4772691" cy="533474"/>
+            <wp:effectExtent l="0" t="0" r="8890" b="0"/>
+            <wp:docPr id="141" name="Picture 141"/>
+            <wp:cNvGraphicFramePr>
+              <a:graphicFrameLocks xmlns:a="http://schemas.openxmlformats.org/drawingml/2006/main" noChangeAspect="1"/>
+            </wp:cNvGraphicFramePr>
+            <a:graphic xmlns:a="http://schemas.openxmlformats.org/drawingml/2006/main">
+              <a:graphicData uri="http://schemas.openxmlformats.org/drawingml/2006/picture">
+                <pic:pic xmlns:pic="http://schemas.openxmlformats.org/drawingml/2006/picture">
+                  <pic:nvPicPr>
+                    <pic:cNvPr id="1" name=""/>
+                    <pic:cNvPicPr/>
+                  </pic:nvPicPr>
+                  <pic:blipFill>
+                    <a:blip r:embed="rId169"/>
+                    <a:stretch>
+                      <a:fillRect/>
+                    </a:stretch>
+                  </pic:blipFill>
+                  <pic:spPr>
+                    <a:xfrm>
+                      <a:off x="0" y="0"/>
                       <a:ext cx="4772691" cy="533474"/>
                     </a:xfrm>
                     <a:prstGeom prst="rect">
@@ -14426,7 +14674,7 @@
                 <wp:cNvGraphicFramePr/>
                 <a:graphic xmlns:a="http://schemas.openxmlformats.org/drawingml/2006/main">
                   <a:graphicData uri="http://schemas.microsoft.com/office/word/2010/wordprocessingInk">
-                    <w14:contentPart bwMode="auto" r:id="rId167">
+                    <w14:contentPart bwMode="auto" r:id="rId170">
                       <w14:nvContentPartPr>
                         <w14:cNvContentPartPr/>
                       </w14:nvContentPartPr>
@@ -14462,7 +14710,7 @@
                 <o:lock v:ext="edit" aspectratio="t"/>
               </v:shapetype>
               <v:shape id="Ink 155" o:spid="_x0000_s1026" type="#_x0000_t75" style="position:absolute;margin-left:379.4pt;margin-top:9.95pt;width:1.45pt;height:1.45pt;z-index:251664384;visibility:visible;mso-wrap-style:square;mso-wrap-distance-left:9pt;mso-wrap-distance-top:0;mso-wrap-distance-right:9pt;mso-wrap-distance-bottom:0;mso-position-horizontal:absolute;mso-position-horizontal-relative:text;mso-position-vertical:absolute;mso-position-vertical-relative:text" o:gfxdata="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">
-                <v:imagedata r:id="rId168" o:title=""/>
+                <v:imagedata r:id="rId171" o:title=""/>
               </v:shape>
             </w:pict>
           </mc:Fallback>
@@ -14490,7 +14738,7 @@
                 <wp:cNvGraphicFramePr/>
                 <a:graphic xmlns:a="http://schemas.openxmlformats.org/drawingml/2006/main">
                   <a:graphicData uri="http://schemas.microsoft.com/office/word/2010/wordprocessingInk">
-                    <w14:contentPart bwMode="auto" r:id="rId169">
+                    <w14:contentPart bwMode="auto" r:id="rId172">
                       <w14:nvContentPartPr>
                         <w14:cNvContentPartPr/>
                       </w14:nvContentPartPr>
@@ -14507,7 +14755,7 @@
           <mc:Fallback>
             <w:pict>
               <v:shape w14:anchorId="21FC2C41" id="Ink 154" o:spid="_x0000_s1026" type="#_x0000_t75" style="position:absolute;margin-left:380.1pt;margin-top:4.65pt;width:1.45pt;height:1.45pt;z-index:251663360;visibility:visible;mso-wrap-style:square;mso-wrap-distance-left:9pt;mso-wrap-distance-top:0;mso-wrap-distance-right:9pt;mso-wrap-distance-bottom:0;mso-position-horizontal:absolute;mso-position-horizontal-relative:text;mso-position-vertical:absolute;mso-position-vertical-relative:text" o:gfxdata="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">
-                <v:imagedata r:id="rId168" o:title=""/>
+                <v:imagedata r:id="rId171" o:title=""/>
               </v:shape>
             </w:pict>
           </mc:Fallback>
@@ -14533,7 +14781,7 @@
                     <pic:cNvPicPr/>
                   </pic:nvPicPr>
                   <pic:blipFill>
-                    <a:blip r:embed="rId170"/>
+                    <a:blip r:embed="rId173"/>
                     <a:stretch>
                       <a:fillRect/>
                     </a:stretch>
@@ -14593,7 +14841,7 @@
                 <wp:cNvGraphicFramePr/>
                 <a:graphic xmlns:a="http://schemas.openxmlformats.org/drawingml/2006/main">
                   <a:graphicData uri="http://schemas.microsoft.com/office/word/2010/wordprocessingInk">
-                    <w14:contentPart bwMode="auto" r:id="rId171">
+                    <w14:contentPart bwMode="auto" r:id="rId174">
                       <w14:nvContentPartPr>
                         <w14:cNvContentPartPr/>
                       </w14:nvContentPartPr>
@@ -14610,7 +14858,7 @@
           <mc:Fallback>
             <w:pict>
               <v:shape w14:anchorId="1194B439" id="Ink 156" o:spid="_x0000_s1026" type="#_x0000_t75" style="position:absolute;margin-left:64.5pt;margin-top:26.45pt;width:210pt;height:37.5pt;z-index:251665408;visibility:visible;mso-wrap-style:square;mso-wrap-distance-left:9pt;mso-wrap-distance-top:0;mso-wrap-distance-right:9pt;mso-wrap-distance-bottom:0;mso-position-horizontal:absolute;mso-position-horizontal-relative:text;mso-position-vertical:absolute;mso-position-vertical-relative:text" o:gfxdata="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">
-                <v:imagedata r:id="rId172" o:title=""/>
+                <v:imagedata r:id="rId175" o:title=""/>
               </v:shape>
             </w:pict>
           </mc:Fallback>
@@ -14638,7 +14886,7 @@
                 <wp:cNvGraphicFramePr/>
                 <a:graphic xmlns:a="http://schemas.openxmlformats.org/drawingml/2006/main">
                   <a:graphicData uri="http://schemas.microsoft.com/office/word/2010/wordprocessingInk">
-                    <w14:contentPart bwMode="auto" r:id="rId173">
+                    <w14:contentPart bwMode="auto" r:id="rId176">
                       <w14:nvContentPartPr>
                         <w14:cNvContentPartPr/>
                       </w14:nvContentPartPr>
@@ -14655,7 +14903,7 @@
           <mc:Fallback>
             <w:pict>
               <v:shape w14:anchorId="4B0B3909" id="Ink 153" o:spid="_x0000_s1026" type="#_x0000_t75" style="position:absolute;margin-left:62.7pt;margin-top:52.15pt;width:175.45pt;height:34.55pt;z-index:251662336;visibility:visible;mso-wrap-style:square;mso-wrap-distance-left:9pt;mso-wrap-distance-top:0;mso-wrap-distance-right:9pt;mso-wrap-distance-bottom:0;mso-position-horizontal:absolute;mso-position-horizontal-relative:text;mso-position-vertical:absolute;mso-position-vertical-relative:text" o:gfxdata="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">
-                <v:imagedata r:id="rId174" o:title=""/>
+                <v:imagedata r:id="rId177" o:title=""/>
               </v:shape>
             </w:pict>
           </mc:Fallback>
@@ -14681,7 +14929,7 @@
                     <pic:cNvPicPr/>
                   </pic:nvPicPr>
                   <pic:blipFill>
-                    <a:blip r:embed="rId160"/>
+                    <a:blip r:embed="rId163"/>
                     <a:stretch>
                       <a:fillRect/>
                     </a:stretch>
@@ -14728,7 +14976,7 @@
                 <wp:cNvGraphicFramePr/>
                 <a:graphic xmlns:a="http://schemas.openxmlformats.org/drawingml/2006/main">
                   <a:graphicData uri="http://schemas.microsoft.com/office/word/2010/wordprocessingInk">
-                    <w14:contentPart bwMode="auto" r:id="rId175">
+                    <w14:contentPart bwMode="auto" r:id="rId178">
                       <w14:nvContentPartPr>
                         <w14:cNvContentPartPr/>
                       </w14:nvContentPartPr>
@@ -14745,7 +14993,7 @@
           <mc:Fallback>
             <w:pict>
               <v:shape w14:anchorId="07EE4CA3" id="Ink 157" o:spid="_x0000_s1026" type="#_x0000_t75" style="position:absolute;margin-left:276.6pt;margin-top:12.6pt;width:1.45pt;height:1.45pt;z-index:251666432;visibility:visible;mso-wrap-style:square;mso-wrap-distance-left:9pt;mso-wrap-distance-top:0;mso-wrap-distance-right:9pt;mso-wrap-distance-bottom:0;mso-position-horizontal:absolute;mso-position-horizontal-relative:text;mso-position-vertical:absolute;mso-position-vertical-relative:text" o:gfxdata="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">
-                <v:imagedata r:id="rId176" o:title=""/>
+                <v:imagedata r:id="rId179" o:title=""/>
               </v:shape>
             </w:pict>
           </mc:Fallback>
@@ -14771,7 +15019,7 @@
                     <pic:cNvPicPr/>
                   </pic:nvPicPr>
                   <pic:blipFill>
-                    <a:blip r:embed="rId177"/>
+                    <a:blip r:embed="rId180"/>
                     <a:stretch>
                       <a:fillRect/>
                     </a:stretch>
@@ -15707,7 +15955,7 @@
                     <pic:cNvPicPr preferRelativeResize="0"/>
                   </pic:nvPicPr>
                   <pic:blipFill>
-                    <a:blip r:embed="rId178"/>
+                    <a:blip r:embed="rId181"/>
                     <a:srcRect/>
                     <a:stretch>
                       <a:fillRect/>
@@ -15758,7 +16006,7 @@
                     <pic:cNvPicPr preferRelativeResize="0"/>
                   </pic:nvPicPr>
                   <pic:blipFill>
-                    <a:blip r:embed="rId179"/>
+                    <a:blip r:embed="rId182"/>
                     <a:srcRect/>
                     <a:stretch>
                       <a:fillRect/>
@@ -15896,7 +16144,7 @@
                     <pic:cNvPicPr preferRelativeResize="0"/>
                   </pic:nvPicPr>
                   <pic:blipFill>
-                    <a:blip r:embed="rId180"/>
+                    <a:blip r:embed="rId183"/>
                     <a:srcRect/>
                     <a:stretch>
                       <a:fillRect/>
@@ -16001,7 +16249,7 @@
                     <pic:cNvPicPr preferRelativeResize="0"/>
                   </pic:nvPicPr>
                   <pic:blipFill>
-                    <a:blip r:embed="rId181"/>
+                    <a:blip r:embed="rId184"/>
                     <a:srcRect/>
                     <a:stretch>
                       <a:fillRect/>
@@ -16047,7 +16295,7 @@
                     <pic:cNvPicPr preferRelativeResize="0"/>
                   </pic:nvPicPr>
                   <pic:blipFill>
-                    <a:blip r:embed="rId182"/>
+                    <a:blip r:embed="rId185"/>
                     <a:srcRect/>
                     <a:stretch>
                       <a:fillRect/>
@@ -16131,7 +16379,7 @@
                     <pic:cNvPicPr preferRelativeResize="0"/>
                   </pic:nvPicPr>
                   <pic:blipFill>
-                    <a:blip r:embed="rId183"/>
+                    <a:blip r:embed="rId186"/>
                     <a:srcRect/>
                     <a:stretch>
                       <a:fillRect/>
@@ -16236,7 +16484,7 @@
                     <pic:cNvPicPr preferRelativeResize="0"/>
                   </pic:nvPicPr>
                   <pic:blipFill>
-                    <a:blip r:embed="rId184"/>
+                    <a:blip r:embed="rId187"/>
                     <a:srcRect/>
                     <a:stretch>
                       <a:fillRect/>
@@ -16352,7 +16600,7 @@
                     <pic:cNvPicPr preferRelativeResize="0"/>
                   </pic:nvPicPr>
                   <pic:blipFill>
-                    <a:blip r:embed="rId185"/>
+                    <a:blip r:embed="rId188"/>
                     <a:srcRect/>
                     <a:stretch>
                       <a:fillRect/>
@@ -16424,7 +16672,7 @@
                     <pic:cNvPicPr preferRelativeResize="0"/>
                   </pic:nvPicPr>
                   <pic:blipFill>
-                    <a:blip r:embed="rId186"/>
+                    <a:blip r:embed="rId189"/>
                     <a:srcRect/>
                     <a:stretch>
                       <a:fillRect/>
@@ -16483,7 +16731,7 @@
                     <pic:cNvPicPr preferRelativeResize="0"/>
                   </pic:nvPicPr>
                   <pic:blipFill>
-                    <a:blip r:embed="rId187"/>
+                    <a:blip r:embed="rId190"/>
                     <a:srcRect/>
                     <a:stretch>
                       <a:fillRect/>
@@ -16562,7 +16810,7 @@
                     <pic:cNvPicPr preferRelativeResize="0"/>
                   </pic:nvPicPr>
                   <pic:blipFill>
-                    <a:blip r:embed="rId188"/>
+                    <a:blip r:embed="rId191"/>
                     <a:srcRect/>
                     <a:stretch>
                       <a:fillRect/>
@@ -16632,7 +16880,7 @@
                     <pic:cNvPicPr preferRelativeResize="0"/>
                   </pic:nvPicPr>
                   <pic:blipFill>
-                    <a:blip r:embed="rId189"/>
+                    <a:blip r:embed="rId192"/>
                     <a:srcRect/>
                     <a:stretch>
                       <a:fillRect/>
@@ -16700,7 +16948,7 @@
                     <pic:cNvPicPr preferRelativeResize="0"/>
                   </pic:nvPicPr>
                   <pic:blipFill>
-                    <a:blip r:embed="rId190"/>
+                    <a:blip r:embed="rId193"/>
                     <a:srcRect/>
                     <a:stretch>
                       <a:fillRect/>
@@ -16753,7 +17001,7 @@
                     <pic:cNvPicPr preferRelativeResize="0"/>
                   </pic:nvPicPr>
                   <pic:blipFill>
-                    <a:blip r:embed="rId191"/>
+                    <a:blip r:embed="rId194"/>
                     <a:srcRect/>
                     <a:stretch>
                       <a:fillRect/>
@@ -16823,7 +17071,7 @@
                     <pic:cNvPicPr preferRelativeResize="0"/>
                   </pic:nvPicPr>
                   <pic:blipFill>
-                    <a:blip r:embed="rId192"/>
+                    <a:blip r:embed="rId195"/>
                     <a:srcRect/>
                     <a:stretch>
                       <a:fillRect/>
@@ -16876,7 +17124,7 @@
                     <pic:cNvPicPr preferRelativeResize="0"/>
                   </pic:nvPicPr>
                   <pic:blipFill>
-                    <a:blip r:embed="rId193"/>
+                    <a:blip r:embed="rId196"/>
                     <a:srcRect/>
                     <a:stretch>
                       <a:fillRect/>
@@ -16959,7 +17207,7 @@
                     <pic:cNvPicPr preferRelativeResize="0"/>
                   </pic:nvPicPr>
                   <pic:blipFill>
-                    <a:blip r:embed="rId194"/>
+                    <a:blip r:embed="rId197"/>
                     <a:srcRect/>
                     <a:stretch>
                       <a:fillRect/>
@@ -17026,7 +17274,7 @@
                     <pic:cNvPicPr preferRelativeResize="0"/>
                   </pic:nvPicPr>
                   <pic:blipFill>
-                    <a:blip r:embed="rId195"/>
+                    <a:blip r:embed="rId198"/>
                     <a:srcRect/>
                     <a:stretch>
                       <a:fillRect/>
@@ -17079,7 +17327,7 @@
                     <pic:cNvPicPr preferRelativeResize="0"/>
                   </pic:nvPicPr>
                   <pic:blipFill>
-                    <a:blip r:embed="rId196"/>
+                    <a:blip r:embed="rId199"/>
                     <a:srcRect/>
                     <a:stretch>
                       <a:fillRect/>
@@ -17211,7 +17459,7 @@
                     <pic:cNvPicPr preferRelativeResize="0"/>
                   </pic:nvPicPr>
                   <pic:blipFill>
-                    <a:blip r:embed="rId197"/>
+                    <a:blip r:embed="rId200"/>
                     <a:srcRect/>
                     <a:stretch>
                       <a:fillRect/>
@@ -17341,7 +17589,7 @@
                     <pic:cNvPicPr preferRelativeResize="0"/>
                   </pic:nvPicPr>
                   <pic:blipFill>
-                    <a:blip r:embed="rId198"/>
+                    <a:blip r:embed="rId201"/>
                     <a:srcRect/>
                     <a:stretch>
                       <a:fillRect/>
@@ -17432,7 +17680,7 @@
                     <pic:cNvPicPr preferRelativeResize="0"/>
                   </pic:nvPicPr>
                   <pic:blipFill>
-                    <a:blip r:embed="rId199"/>
+                    <a:blip r:embed="rId202"/>
                     <a:srcRect/>
                     <a:stretch>
                       <a:fillRect/>
@@ -17656,7 +17904,7 @@
                     <pic:cNvPicPr preferRelativeResize="0"/>
                   </pic:nvPicPr>
                   <pic:blipFill>
-                    <a:blip r:embed="rId200"/>
+                    <a:blip r:embed="rId203"/>
                     <a:srcRect/>
                     <a:stretch>
                       <a:fillRect/>
@@ -17792,7 +18040,7 @@
                     <pic:cNvPicPr preferRelativeResize="0"/>
                   </pic:nvPicPr>
                   <pic:blipFill>
-                    <a:blip r:embed="rId201"/>
+                    <a:blip r:embed="rId204"/>
                     <a:srcRect/>
                     <a:stretch>
                       <a:fillRect/>
@@ -17930,7 +18178,7 @@
                     <pic:cNvPicPr preferRelativeResize="0"/>
                   </pic:nvPicPr>
                   <pic:blipFill>
-                    <a:blip r:embed="rId202"/>
+                    <a:blip r:embed="rId205"/>
                     <a:srcRect/>
                     <a:stretch>
                       <a:fillRect/>
@@ -18087,7 +18335,7 @@
                     <pic:cNvPicPr/>
                   </pic:nvPicPr>
                   <pic:blipFill>
-                    <a:blip r:embed="rId203"/>
+                    <a:blip r:embed="rId206"/>
                     <a:stretch>
                       <a:fillRect/>
                     </a:stretch>
@@ -18235,7 +18483,7 @@
                     <pic:cNvPicPr/>
                   </pic:nvPicPr>
                   <pic:blipFill>
-                    <a:blip r:embed="rId204"/>
+                    <a:blip r:embed="rId207"/>
                     <a:stretch>
                       <a:fillRect/>
                     </a:stretch>
@@ -18275,7 +18523,7 @@
                     <pic:cNvPicPr/>
                   </pic:nvPicPr>
                   <pic:blipFill>
-                    <a:blip r:embed="rId205"/>
+                    <a:blip r:embed="rId208"/>
                     <a:stretch>
                       <a:fillRect/>
                     </a:stretch>
@@ -18372,7 +18620,7 @@
                     <pic:cNvPicPr/>
                   </pic:nvPicPr>
                   <pic:blipFill>
-                    <a:blip r:embed="rId206"/>
+                    <a:blip r:embed="rId209"/>
                     <a:stretch>
                       <a:fillRect/>
                     </a:stretch>

</xml_diff>